<commit_message>
finished homework series 1
</commit_message>
<xml_diff>
--- a/series 1/تمرین سری 1 شبکه.docx
+++ b/series 1/تمرین سری 1 شبکه.docx
@@ -22,7 +22,27 @@
           <w:rtl/>
           <w:lang w:bidi="fa-IR"/>
         </w:rPr>
-        <w:t xml:space="preserve">تمرین سری 1 شبکه </w:t>
+        <w:t xml:space="preserve">تمرین سری </w:t>
+      </w:r>
+      <w:r>
+        <w:rPr>
+          <w:rFonts w:asciiTheme="majorBidi" w:hAnsiTheme="majorBidi" w:cstheme="majorBidi"/>
+          <w:sz w:val="32"/>
+          <w:szCs w:val="32"/>
+          <w:rtl/>
+          <w:lang w:bidi="fa-IR"/>
+        </w:rPr>
+        <w:t>1</w:t>
+      </w:r>
+      <w:r>
+        <w:rPr>
+          <w:rFonts w:cs="B Lotus" w:hint="cs"/>
+          <w:sz w:val="32"/>
+          <w:szCs w:val="32"/>
+          <w:rtl/>
+          <w:lang w:bidi="fa-IR"/>
+        </w:rPr>
+        <w:t xml:space="preserve"> شبکه </w:t>
       </w:r>
       <w:r>
         <w:rPr>
@@ -62,7 +82,17 @@
           <w:rtl/>
           <w:lang w:bidi="fa-IR"/>
         </w:rPr>
-        <w:t xml:space="preserve"> 402100559</w:t>
+        <w:t xml:space="preserve"> </w:t>
+      </w:r>
+      <w:r>
+        <w:rPr>
+          <w:rFonts w:asciiTheme="majorBidi" w:hAnsiTheme="majorBidi" w:cstheme="majorBidi"/>
+          <w:sz w:val="32"/>
+          <w:szCs w:val="32"/>
+          <w:rtl/>
+          <w:lang w:bidi="fa-IR"/>
+        </w:rPr>
+        <w:t>402100559</w:t>
       </w:r>
     </w:p>
     <w:p>
@@ -118,23 +148,11 @@
           <w:rtl/>
           <w:lang w:bidi="fa-IR"/>
         </w:rPr>
-        <w:t xml:space="preserve"> 1</w:t>
-      </w:r>
-    </w:p>
-    <w:p>
-      <w:pPr>
-        <w:pStyle w:val="ListParagraph"/>
-        <w:bidi/>
-        <w:jc w:val="both"/>
-        <w:rPr>
-          <w:rFonts w:cs="B Lotus"/>
-          <w:rtl/>
-          <w:lang w:bidi="fa-IR"/>
-        </w:rPr>
-      </w:pPr>
-      <w:r>
-        <w:rPr>
-          <w:rFonts w:cs="B Lotus" w:hint="cs"/>
+        <w:t xml:space="preserve"> </w:t>
+      </w:r>
+      <w:r>
+        <w:rPr>
+          <w:rFonts w:asciiTheme="majorBidi" w:hAnsiTheme="majorBidi" w:cstheme="majorBidi"/>
           <w:b/>
           <w:bCs/>
           <w:sz w:val="28"/>
@@ -142,297 +160,7 @@
           <w:rtl/>
           <w:lang w:bidi="fa-IR"/>
         </w:rPr>
-        <w:t>الف)</w:t>
-      </w:r>
-      <w:r>
-        <w:rPr>
-          <w:rFonts w:cs="B Lotus" w:hint="cs"/>
-          <w:sz w:val="28"/>
-          <w:szCs w:val="28"/>
-          <w:rtl/>
-          <w:lang w:bidi="fa-IR"/>
-        </w:rPr>
-        <w:t xml:space="preserve"> </w:t>
-      </w:r>
-      <w:r>
-        <w:rPr>
-          <w:rFonts w:cs="B Lotus" w:hint="cs"/>
-          <w:rtl/>
-          <w:lang w:bidi="fa-IR"/>
-        </w:rPr>
-        <w:t xml:space="preserve">در روش </w:t>
-      </w:r>
-      <w:r>
-        <w:rPr>
-          <w:rFonts w:cs="B Lotus"/>
-          <w:lang w:bidi="fa-IR"/>
-        </w:rPr>
-        <w:t>non-persistent HTTP</w:t>
-      </w:r>
-      <w:r>
-        <w:rPr>
-          <w:rFonts w:cs="B Lotus" w:hint="cs"/>
-          <w:rtl/>
-          <w:lang w:bidi="fa-IR"/>
-        </w:rPr>
-        <w:t xml:space="preserve"> بدون اتصالات موازی</w:t>
-      </w:r>
-      <w:r>
-        <w:rPr>
-          <w:rFonts w:cs="B Lotus" w:hint="cs"/>
-          <w:rtl/>
-          <w:lang w:bidi="fa-IR"/>
-        </w:rPr>
-        <w:t xml:space="preserve"> برای هر </w:t>
-      </w:r>
-      <w:proofErr w:type="spellStart"/>
-      <w:r>
-        <w:rPr>
-          <w:rFonts w:cs="B Lotus" w:hint="cs"/>
-          <w:rtl/>
-          <w:lang w:bidi="fa-IR"/>
-        </w:rPr>
-        <w:t>شیء</w:t>
-      </w:r>
-      <w:proofErr w:type="spellEnd"/>
-      <w:r>
-        <w:rPr>
-          <w:rFonts w:cs="B Lotus" w:hint="cs"/>
-          <w:rtl/>
-          <w:lang w:bidi="fa-IR"/>
-        </w:rPr>
-        <w:t xml:space="preserve"> یک اتصال </w:t>
-      </w:r>
-      <w:r>
-        <w:rPr>
-          <w:rFonts w:cs="B Lotus"/>
-          <w:lang w:bidi="fa-IR"/>
-        </w:rPr>
-        <w:t>TCP</w:t>
-      </w:r>
-      <w:r>
-        <w:rPr>
-          <w:rFonts w:cs="B Lotus" w:hint="cs"/>
-          <w:rtl/>
-          <w:lang w:bidi="fa-IR"/>
-        </w:rPr>
-        <w:t xml:space="preserve"> جدید ایجاد </w:t>
-      </w:r>
-      <w:proofErr w:type="spellStart"/>
-      <w:r>
-        <w:rPr>
-          <w:rFonts w:cs="B Lotus" w:hint="cs"/>
-          <w:rtl/>
-          <w:lang w:bidi="fa-IR"/>
-        </w:rPr>
-        <w:t>می‌شود</w:t>
-      </w:r>
-      <w:proofErr w:type="spellEnd"/>
-      <w:r>
-        <w:rPr>
-          <w:rFonts w:cs="B Lotus" w:hint="cs"/>
-          <w:rtl/>
-          <w:lang w:bidi="fa-IR"/>
-        </w:rPr>
-        <w:t xml:space="preserve">. برای هر یک از فایل ها (فایل </w:t>
-      </w:r>
-      <w:r>
-        <w:rPr>
-          <w:rFonts w:cs="B Lotus"/>
-          <w:lang w:bidi="fa-IR"/>
-        </w:rPr>
-        <w:t>HTML</w:t>
-      </w:r>
-      <w:r>
-        <w:rPr>
-          <w:rFonts w:cs="B Lotus" w:hint="cs"/>
-          <w:rtl/>
-          <w:lang w:bidi="fa-IR"/>
-        </w:rPr>
-        <w:t xml:space="preserve"> و تصاویر): برای برقراری اتصال </w:t>
-      </w:r>
-      <w:r>
-        <w:rPr>
-          <w:rFonts w:cs="B Lotus"/>
-          <w:lang w:bidi="fa-IR"/>
-        </w:rPr>
-        <w:t>TCP</w:t>
-      </w:r>
-      <w:r>
-        <w:rPr>
-          <w:rFonts w:cs="B Lotus" w:hint="cs"/>
-          <w:rtl/>
-          <w:lang w:bidi="fa-IR"/>
-        </w:rPr>
-        <w:t xml:space="preserve"> یک </w:t>
-      </w:r>
-      <w:r>
-        <w:rPr>
-          <w:rFonts w:cs="B Lotus"/>
-          <w:lang w:bidi="fa-IR"/>
-        </w:rPr>
-        <w:t>RTT</w:t>
-      </w:r>
-      <w:r>
-        <w:rPr>
-          <w:rFonts w:cs="B Lotus" w:hint="cs"/>
-          <w:rtl/>
-          <w:lang w:bidi="fa-IR"/>
-        </w:rPr>
-        <w:t xml:space="preserve"> </w:t>
-      </w:r>
-      <w:r>
-        <w:rPr>
-          <w:rFonts w:ascii="Arial" w:hAnsi="Arial" w:cs="Arial" w:hint="cs"/>
-          <w:rtl/>
-          <w:lang w:bidi="fa-IR"/>
-        </w:rPr>
-        <w:t xml:space="preserve">- </w:t>
-      </w:r>
-      <w:r>
-        <w:rPr>
-          <w:rFonts w:cs="B Lotus" w:hint="cs"/>
-          <w:rtl/>
-          <w:lang w:bidi="fa-IR"/>
-        </w:rPr>
-        <w:t xml:space="preserve">ارسال درخواست </w:t>
-      </w:r>
-      <w:r>
-        <w:rPr>
-          <w:rFonts w:cs="B Lotus"/>
-          <w:lang w:bidi="fa-IR"/>
-        </w:rPr>
-        <w:t>HTTP</w:t>
-      </w:r>
-      <w:r>
-        <w:rPr>
-          <w:rFonts w:cs="B Lotus" w:hint="cs"/>
-          <w:rtl/>
-          <w:lang w:bidi="fa-IR"/>
-        </w:rPr>
-        <w:t xml:space="preserve"> و دریافت پاسخ یک </w:t>
-      </w:r>
-      <w:r>
-        <w:rPr>
-          <w:rFonts w:cs="B Lotus"/>
-          <w:lang w:bidi="fa-IR"/>
-        </w:rPr>
-        <w:t>RTT</w:t>
-      </w:r>
-      <w:r>
-        <w:rPr>
-          <w:rFonts w:cs="B Lotus" w:hint="cs"/>
-          <w:rtl/>
-          <w:lang w:bidi="fa-IR"/>
-        </w:rPr>
-        <w:t xml:space="preserve">. پس برای هر </w:t>
-      </w:r>
-      <w:proofErr w:type="spellStart"/>
-      <w:r>
-        <w:rPr>
-          <w:rFonts w:cs="B Lotus" w:hint="cs"/>
-          <w:rtl/>
-          <w:lang w:bidi="fa-IR"/>
-        </w:rPr>
-        <w:t>شیء</w:t>
-      </w:r>
-      <w:proofErr w:type="spellEnd"/>
-      <w:r>
-        <w:rPr>
-          <w:rFonts w:cs="B Lotus" w:hint="cs"/>
-          <w:rtl/>
-          <w:lang w:bidi="fa-IR"/>
-        </w:rPr>
-        <w:t xml:space="preserve"> </w:t>
-      </w:r>
-      <w:r>
-        <w:rPr>
-          <w:rFonts w:cs="B Lotus"/>
-          <w:lang w:bidi="fa-IR"/>
-        </w:rPr>
-        <w:t>2RTT</w:t>
-      </w:r>
-      <w:r>
-        <w:rPr>
-          <w:rFonts w:cs="B Lotus" w:hint="cs"/>
-          <w:rtl/>
-          <w:lang w:bidi="fa-IR"/>
-        </w:rPr>
-        <w:t xml:space="preserve"> زمان لازم است. تعداد کل </w:t>
-      </w:r>
-      <w:proofErr w:type="spellStart"/>
-      <w:r>
-        <w:rPr>
-          <w:rFonts w:cs="B Lotus" w:hint="cs"/>
-          <w:rtl/>
-          <w:lang w:bidi="fa-IR"/>
-        </w:rPr>
-        <w:t>شیء</w:t>
-      </w:r>
-      <w:proofErr w:type="spellEnd"/>
-      <w:r>
-        <w:rPr>
-          <w:rFonts w:cs="B Lotus" w:hint="cs"/>
-          <w:rtl/>
-          <w:lang w:bidi="fa-IR"/>
-        </w:rPr>
-        <w:t xml:space="preserve"> ها برای این </w:t>
-      </w:r>
-      <w:proofErr w:type="spellStart"/>
-      <w:r>
-        <w:rPr>
-          <w:rFonts w:cs="B Lotus" w:hint="cs"/>
-          <w:rtl/>
-          <w:lang w:bidi="fa-IR"/>
-        </w:rPr>
-        <w:t>پیج</w:t>
-      </w:r>
-      <w:proofErr w:type="spellEnd"/>
-      <w:r>
-        <w:rPr>
-          <w:rFonts w:cs="B Lotus" w:hint="cs"/>
-          <w:rtl/>
-          <w:lang w:bidi="fa-IR"/>
-        </w:rPr>
-        <w:t xml:space="preserve"> 6 تا است (یک فایل </w:t>
-      </w:r>
-      <w:r>
-        <w:rPr>
-          <w:rFonts w:cs="B Lotus"/>
-          <w:lang w:bidi="fa-IR"/>
-        </w:rPr>
-        <w:t>HTML</w:t>
-      </w:r>
-      <w:r>
-        <w:rPr>
-          <w:rFonts w:cs="B Lotus" w:hint="cs"/>
-          <w:rtl/>
-          <w:lang w:bidi="fa-IR"/>
-        </w:rPr>
-        <w:t xml:space="preserve"> و 5 تصویر). پس زمان کل برابر </w:t>
-      </w:r>
-      <w:r>
-        <w:rPr>
-          <w:rFonts w:cs="B Lotus"/>
-          <w:lang w:bidi="fa-IR"/>
-        </w:rPr>
-        <w:t>12RTT</w:t>
-      </w:r>
-      <w:r>
-        <w:rPr>
-          <w:rFonts w:cs="B Lotus" w:hint="cs"/>
-          <w:rtl/>
-          <w:lang w:bidi="fa-IR"/>
-        </w:rPr>
-        <w:t xml:space="preserve"> است</w:t>
-      </w:r>
-      <w:r>
-        <w:rPr>
-          <w:rFonts w:cs="B Lotus" w:hint="cs"/>
-          <w:rtl/>
-          <w:lang w:bidi="fa-IR"/>
-        </w:rPr>
-        <w:t>.</w:t>
+        <w:t>1</w:t>
       </w:r>
     </w:p>
     <w:p>
@@ -456,7 +184,7 @@
           <w:rtl/>
           <w:lang w:bidi="fa-IR"/>
         </w:rPr>
-        <w:t>ب)</w:t>
+        <w:t>الف)</w:t>
       </w:r>
       <w:r>
         <w:rPr>
@@ -474,7 +202,30 @@
           <w:rtl/>
           <w:lang w:bidi="fa-IR"/>
         </w:rPr>
-        <w:t xml:space="preserve">هنوز برای هر فایل که تعدادشان 6 تا است یک اتصال جدید لازم است. از آنجا که حداکثر 3 اتصال موازی داریم در مرحله اول سه اتصال همزمان برقرار </w:t>
+        <w:t xml:space="preserve">در روش </w:t>
+      </w:r>
+      <w:r>
+        <w:rPr>
+          <w:rFonts w:asciiTheme="majorBidi" w:hAnsiTheme="majorBidi" w:cstheme="majorBidi"/>
+          <w:lang w:bidi="fa-IR"/>
+        </w:rPr>
+        <w:t>non-persistent HTTP</w:t>
+      </w:r>
+      <w:r>
+        <w:rPr>
+          <w:rFonts w:cs="B Lotus" w:hint="cs"/>
+          <w:rtl/>
+          <w:lang w:bidi="fa-IR"/>
+        </w:rPr>
+        <w:t xml:space="preserve"> بدون اتصالات موازی</w:t>
+      </w:r>
+      <w:r>
+        <w:rPr>
+          <w:rFonts w:cs="B Lotus" w:hint="cs"/>
+          <w:rtl/>
+          <w:lang w:bidi="fa-IR"/>
+        </w:rPr>
+        <w:t xml:space="preserve"> برای هر </w:t>
       </w:r>
       <w:proofErr w:type="spellStart"/>
       <w:r>
@@ -483,6 +234,39 @@
           <w:rtl/>
           <w:lang w:bidi="fa-IR"/>
         </w:rPr>
+        <w:t>شیء</w:t>
+      </w:r>
+      <w:proofErr w:type="spellEnd"/>
+      <w:r>
+        <w:rPr>
+          <w:rFonts w:cs="B Lotus" w:hint="cs"/>
+          <w:rtl/>
+          <w:lang w:bidi="fa-IR"/>
+        </w:rPr>
+        <w:t xml:space="preserve"> یک اتصال </w:t>
+      </w:r>
+      <w:r>
+        <w:rPr>
+          <w:rFonts w:asciiTheme="majorBidi" w:hAnsiTheme="majorBidi" w:cstheme="majorBidi"/>
+          <w:lang w:bidi="fa-IR"/>
+        </w:rPr>
+        <w:t>TCP</w:t>
+      </w:r>
+      <w:r>
+        <w:rPr>
+          <w:rFonts w:cs="B Lotus" w:hint="cs"/>
+          <w:rtl/>
+          <w:lang w:bidi="fa-IR"/>
+        </w:rPr>
+        <w:t xml:space="preserve"> جدید ایجاد </w:t>
+      </w:r>
+      <w:proofErr w:type="spellStart"/>
+      <w:r>
+        <w:rPr>
+          <w:rFonts w:cs="B Lotus" w:hint="cs"/>
+          <w:rtl/>
+          <w:lang w:bidi="fa-IR"/>
+        </w:rPr>
         <w:t>می‌شود</w:t>
       </w:r>
       <w:proofErr w:type="spellEnd"/>
@@ -492,7 +276,98 @@
           <w:rtl/>
           <w:lang w:bidi="fa-IR"/>
         </w:rPr>
-        <w:t xml:space="preserve"> که زمان اتصال </w:t>
+        <w:t xml:space="preserve">. برای هر یک از فایل ها (فایل </w:t>
+      </w:r>
+      <w:r>
+        <w:rPr>
+          <w:rFonts w:asciiTheme="majorBidi" w:hAnsiTheme="majorBidi" w:cstheme="majorBidi"/>
+          <w:lang w:bidi="fa-IR"/>
+        </w:rPr>
+        <w:t>HTML</w:t>
+      </w:r>
+      <w:r>
+        <w:rPr>
+          <w:rFonts w:cs="B Lotus" w:hint="cs"/>
+          <w:rtl/>
+          <w:lang w:bidi="fa-IR"/>
+        </w:rPr>
+        <w:t xml:space="preserve"> و تصاویر): برای برقراری اتصال </w:t>
+      </w:r>
+      <w:r>
+        <w:rPr>
+          <w:rFonts w:asciiTheme="majorBidi" w:hAnsiTheme="majorBidi" w:cstheme="majorBidi"/>
+          <w:lang w:bidi="fa-IR"/>
+        </w:rPr>
+        <w:t>TCP</w:t>
+      </w:r>
+      <w:r>
+        <w:rPr>
+          <w:rFonts w:cs="B Lotus" w:hint="cs"/>
+          <w:rtl/>
+          <w:lang w:bidi="fa-IR"/>
+        </w:rPr>
+        <w:t xml:space="preserve"> یک </w:t>
+      </w:r>
+      <w:r>
+        <w:rPr>
+          <w:rFonts w:asciiTheme="majorBidi" w:hAnsiTheme="majorBidi" w:cstheme="majorBidi"/>
+          <w:lang w:bidi="fa-IR"/>
+        </w:rPr>
+        <w:t>RTT</w:t>
+      </w:r>
+      <w:r>
+        <w:rPr>
+          <w:rFonts w:cs="B Lotus" w:hint="cs"/>
+          <w:rtl/>
+          <w:lang w:bidi="fa-IR"/>
+        </w:rPr>
+        <w:t xml:space="preserve"> </w:t>
+      </w:r>
+      <w:r>
+        <w:rPr>
+          <w:rFonts w:ascii="Arial" w:hAnsi="Arial" w:cs="Arial" w:hint="cs"/>
+          <w:rtl/>
+          <w:lang w:bidi="fa-IR"/>
+        </w:rPr>
+        <w:t xml:space="preserve">- </w:t>
+      </w:r>
+      <w:r>
+        <w:rPr>
+          <w:rFonts w:cs="B Lotus" w:hint="cs"/>
+          <w:rtl/>
+          <w:lang w:bidi="fa-IR"/>
+        </w:rPr>
+        <w:t xml:space="preserve">ارسال درخواست </w:t>
+      </w:r>
+      <w:r>
+        <w:rPr>
+          <w:rFonts w:asciiTheme="majorBidi" w:hAnsiTheme="majorBidi" w:cstheme="majorBidi"/>
+          <w:lang w:bidi="fa-IR"/>
+        </w:rPr>
+        <w:t>HTTP</w:t>
+      </w:r>
+      <w:r>
+        <w:rPr>
+          <w:rFonts w:cs="B Lotus" w:hint="cs"/>
+          <w:rtl/>
+          <w:lang w:bidi="fa-IR"/>
+        </w:rPr>
+        <w:t xml:space="preserve"> و دریافت پاسخ یک </w:t>
+      </w:r>
+      <w:r>
+        <w:rPr>
+          <w:rFonts w:asciiTheme="majorBidi" w:hAnsiTheme="majorBidi" w:cstheme="majorBidi"/>
+          <w:lang w:bidi="fa-IR"/>
+        </w:rPr>
+        <w:t>RTT</w:t>
+      </w:r>
+      <w:r>
+        <w:rPr>
+          <w:rFonts w:cs="B Lotus" w:hint="cs"/>
+          <w:rtl/>
+          <w:lang w:bidi="fa-IR"/>
+        </w:rPr>
+        <w:t xml:space="preserve">. پس برای هر </w:t>
       </w:r>
       <w:proofErr w:type="spellStart"/>
       <w:r>
@@ -501,7 +376,7 @@
           <w:rtl/>
           <w:lang w:bidi="fa-IR"/>
         </w:rPr>
-        <w:t>هرکدام</w:t>
+        <w:t>شیء</w:t>
       </w:r>
       <w:proofErr w:type="spellEnd"/>
       <w:r>
@@ -510,7 +385,7 @@
           <w:rtl/>
           <w:lang w:bidi="fa-IR"/>
         </w:rPr>
-        <w:t xml:space="preserve"> با توجه به توضیح بخش الف </w:t>
+        <w:t xml:space="preserve"> </w:t>
       </w:r>
       <w:r>
         <w:rPr>
@@ -525,7 +400,7 @@
           <w:rtl/>
           <w:lang w:bidi="fa-IR"/>
         </w:rPr>
-        <w:t xml:space="preserve"> است. از آنجا که اتصالات موازی هستند زمان اجرای مرحله اول شامل </w:t>
+        <w:t xml:space="preserve"> زمان لازم است. تعداد کل </w:t>
       </w:r>
       <w:proofErr w:type="spellStart"/>
       <w:r>
@@ -534,7 +409,7 @@
           <w:rtl/>
           <w:lang w:bidi="fa-IR"/>
         </w:rPr>
-        <w:t>بارگذاری</w:t>
+        <w:t>شیء</w:t>
       </w:r>
       <w:proofErr w:type="spellEnd"/>
       <w:r>
@@ -543,22 +418,7 @@
           <w:rtl/>
           <w:lang w:bidi="fa-IR"/>
         </w:rPr>
-        <w:t xml:space="preserve"> سه فایل اول </w:t>
-      </w:r>
-      <w:r>
-        <w:rPr>
-          <w:rFonts w:cs="B Lotus"/>
-          <w:lang w:bidi="fa-IR"/>
-        </w:rPr>
-        <w:t>2RTT</w:t>
-      </w:r>
-      <w:r>
-        <w:rPr>
-          <w:rFonts w:cs="B Lotus" w:hint="cs"/>
-          <w:rtl/>
-          <w:lang w:bidi="fa-IR"/>
-        </w:rPr>
-        <w:t xml:space="preserve"> است. به طور مشابه در مرحله دوم سه اتصال موازی برای </w:t>
+        <w:t xml:space="preserve"> ها برای این </w:t>
       </w:r>
       <w:proofErr w:type="spellStart"/>
       <w:r>
@@ -567,7 +427,7 @@
           <w:rtl/>
           <w:lang w:bidi="fa-IR"/>
         </w:rPr>
-        <w:t>بارگذاری</w:t>
+        <w:t>پیج</w:t>
       </w:r>
       <w:proofErr w:type="spellEnd"/>
       <w:r>
@@ -576,91 +436,77 @@
           <w:rtl/>
           <w:lang w:bidi="fa-IR"/>
         </w:rPr>
-        <w:t xml:space="preserve"> سه فایل دیگر انجام </w:t>
-      </w:r>
-      <w:proofErr w:type="spellStart"/>
-      <w:r>
-        <w:rPr>
-          <w:rFonts w:cs="B Lotus" w:hint="cs"/>
-          <w:rtl/>
-          <w:lang w:bidi="fa-IR"/>
-        </w:rPr>
-        <w:t>می‌شود</w:t>
-      </w:r>
-      <w:proofErr w:type="spellEnd"/>
-      <w:r>
-        <w:rPr>
-          <w:rFonts w:cs="B Lotus" w:hint="cs"/>
-          <w:rtl/>
-          <w:lang w:bidi="fa-IR"/>
-        </w:rPr>
-        <w:t xml:space="preserve"> که مدت این مرحله هم </w:t>
-      </w:r>
-      <w:r>
-        <w:rPr>
-          <w:rFonts w:cs="B Lotus"/>
-          <w:lang w:bidi="fa-IR"/>
-        </w:rPr>
-        <w:t>2RTT</w:t>
-      </w:r>
-      <w:r>
-        <w:rPr>
-          <w:rFonts w:cs="B Lotus" w:hint="cs"/>
-          <w:rtl/>
-          <w:lang w:bidi="fa-IR"/>
-        </w:rPr>
-        <w:t xml:space="preserve"> است. پس زمان کل </w:t>
-      </w:r>
-      <w:proofErr w:type="spellStart"/>
-      <w:r>
-        <w:rPr>
-          <w:rFonts w:cs="B Lotus" w:hint="cs"/>
-          <w:rtl/>
-          <w:lang w:bidi="fa-IR"/>
-        </w:rPr>
-        <w:t>بارگذاری</w:t>
-      </w:r>
-      <w:proofErr w:type="spellEnd"/>
-      <w:r>
-        <w:rPr>
-          <w:rFonts w:cs="B Lotus" w:hint="cs"/>
-          <w:rtl/>
-          <w:lang w:bidi="fa-IR"/>
-        </w:rPr>
-        <w:t xml:space="preserve"> این </w:t>
-      </w:r>
-      <w:proofErr w:type="spellStart"/>
-      <w:r>
-        <w:rPr>
-          <w:rFonts w:cs="B Lotus" w:hint="cs"/>
-          <w:rtl/>
-          <w:lang w:bidi="fa-IR"/>
-        </w:rPr>
-        <w:t>پیج</w:t>
-      </w:r>
-      <w:proofErr w:type="spellEnd"/>
-      <w:r>
-        <w:rPr>
-          <w:rFonts w:cs="B Lotus" w:hint="cs"/>
-          <w:rtl/>
-          <w:lang w:bidi="fa-IR"/>
-        </w:rPr>
         <w:t xml:space="preserve"> </w:t>
       </w:r>
       <w:r>
         <w:rPr>
-          <w:rFonts w:cs="B Lotus"/>
-          <w:lang w:bidi="fa-IR"/>
-        </w:rPr>
-        <w:t>4RTT</w:t>
-      </w:r>
-      <w:r>
-        <w:rPr>
-          <w:rFonts w:cs="B Lotus" w:hint="cs"/>
-          <w:rtl/>
-          <w:lang w:bidi="fa-IR"/>
-        </w:rPr>
-        <w:t xml:space="preserve"> است.</w:t>
+          <w:rFonts w:asciiTheme="majorBidi" w:hAnsiTheme="majorBidi" w:cstheme="majorBidi"/>
+          <w:rtl/>
+          <w:lang w:bidi="fa-IR"/>
+        </w:rPr>
+        <w:t>6</w:t>
+      </w:r>
+      <w:r>
+        <w:rPr>
+          <w:rFonts w:cs="B Lotus" w:hint="cs"/>
+          <w:rtl/>
+          <w:lang w:bidi="fa-IR"/>
+        </w:rPr>
+        <w:t xml:space="preserve"> تا است (یک فایل </w:t>
+      </w:r>
+      <w:r>
+        <w:rPr>
+          <w:rFonts w:asciiTheme="majorBidi" w:hAnsiTheme="majorBidi" w:cstheme="majorBidi"/>
+          <w:lang w:bidi="fa-IR"/>
+        </w:rPr>
+        <w:t>HTML</w:t>
+      </w:r>
+      <w:r>
+        <w:rPr>
+          <w:rFonts w:cs="B Lotus" w:hint="cs"/>
+          <w:rtl/>
+          <w:lang w:bidi="fa-IR"/>
+        </w:rPr>
+        <w:t xml:space="preserve"> و </w:t>
+      </w:r>
+      <w:r>
+        <w:rPr>
+          <w:rFonts w:asciiTheme="majorBidi" w:hAnsiTheme="majorBidi" w:cstheme="majorBidi"/>
+          <w:rtl/>
+          <w:lang w:bidi="fa-IR"/>
+        </w:rPr>
+        <w:t>5</w:t>
+      </w:r>
+      <w:r>
+        <w:rPr>
+          <w:rFonts w:cs="B Lotus" w:hint="cs"/>
+          <w:rtl/>
+          <w:lang w:bidi="fa-IR"/>
+        </w:rPr>
+        <w:t xml:space="preserve"> تصویر). پس زمان کل برابر </w:t>
+      </w:r>
+      <w:r>
+        <w:rPr>
+          <w:rFonts w:asciiTheme="majorBidi" w:hAnsiTheme="majorBidi" w:cstheme="majorBidi"/>
+          <w:lang w:bidi="fa-IR"/>
+        </w:rPr>
+        <w:t>12RTT</w:t>
+      </w:r>
+      <w:r>
+        <w:rPr>
+          <w:rFonts w:cs="B Lotus" w:hint="cs"/>
+          <w:rtl/>
+          <w:lang w:bidi="fa-IR"/>
+        </w:rPr>
+        <w:t xml:space="preserve"> است</w:t>
+      </w:r>
+      <w:r>
+        <w:rPr>
+          <w:rFonts w:cs="B Lotus" w:hint="cs"/>
+          <w:rtl/>
+          <w:lang w:bidi="fa-IR"/>
+        </w:rPr>
+        <w:t>.</w:t>
       </w:r>
     </w:p>
     <w:p>
@@ -684,6 +530,266 @@
           <w:rtl/>
           <w:lang w:bidi="fa-IR"/>
         </w:rPr>
+        <w:t>ب)</w:t>
+      </w:r>
+      <w:r>
+        <w:rPr>
+          <w:rFonts w:cs="B Lotus" w:hint="cs"/>
+          <w:sz w:val="28"/>
+          <w:szCs w:val="28"/>
+          <w:rtl/>
+          <w:lang w:bidi="fa-IR"/>
+        </w:rPr>
+        <w:t xml:space="preserve"> </w:t>
+      </w:r>
+      <w:r>
+        <w:rPr>
+          <w:rFonts w:cs="B Lotus" w:hint="cs"/>
+          <w:rtl/>
+          <w:lang w:bidi="fa-IR"/>
+        </w:rPr>
+        <w:t xml:space="preserve">هنوز برای هر فایل که تعدادشان </w:t>
+      </w:r>
+      <w:r>
+        <w:rPr>
+          <w:rFonts w:asciiTheme="majorBidi" w:hAnsiTheme="majorBidi" w:cstheme="majorBidi"/>
+          <w:rtl/>
+          <w:lang w:bidi="fa-IR"/>
+        </w:rPr>
+        <w:t>6</w:t>
+      </w:r>
+      <w:r>
+        <w:rPr>
+          <w:rFonts w:cs="B Lotus" w:hint="cs"/>
+          <w:rtl/>
+          <w:lang w:bidi="fa-IR"/>
+        </w:rPr>
+        <w:t xml:space="preserve"> تا است یک اتصال جدید لازم است. از آنجا که حداکثر </w:t>
+      </w:r>
+      <w:r>
+        <w:rPr>
+          <w:rFonts w:asciiTheme="majorBidi" w:hAnsiTheme="majorBidi" w:cstheme="majorBidi"/>
+          <w:rtl/>
+          <w:lang w:bidi="fa-IR"/>
+        </w:rPr>
+        <w:t>3</w:t>
+      </w:r>
+      <w:r>
+        <w:rPr>
+          <w:rFonts w:cs="B Lotus" w:hint="cs"/>
+          <w:rtl/>
+          <w:lang w:bidi="fa-IR"/>
+        </w:rPr>
+        <w:t xml:space="preserve"> اتصال موازی داریم در مرحله اول سه اتصال همزمان برقرار </w:t>
+      </w:r>
+      <w:proofErr w:type="spellStart"/>
+      <w:r>
+        <w:rPr>
+          <w:rFonts w:cs="B Lotus" w:hint="cs"/>
+          <w:rtl/>
+          <w:lang w:bidi="fa-IR"/>
+        </w:rPr>
+        <w:t>می‌شود</w:t>
+      </w:r>
+      <w:proofErr w:type="spellEnd"/>
+      <w:r>
+        <w:rPr>
+          <w:rFonts w:cs="B Lotus" w:hint="cs"/>
+          <w:rtl/>
+          <w:lang w:bidi="fa-IR"/>
+        </w:rPr>
+        <w:t xml:space="preserve"> که زمان اتصال </w:t>
+      </w:r>
+      <w:proofErr w:type="spellStart"/>
+      <w:r>
+        <w:rPr>
+          <w:rFonts w:cs="B Lotus" w:hint="cs"/>
+          <w:rtl/>
+          <w:lang w:bidi="fa-IR"/>
+        </w:rPr>
+        <w:t>هرکدام</w:t>
+      </w:r>
+      <w:proofErr w:type="spellEnd"/>
+      <w:r>
+        <w:rPr>
+          <w:rFonts w:cs="B Lotus" w:hint="cs"/>
+          <w:rtl/>
+          <w:lang w:bidi="fa-IR"/>
+        </w:rPr>
+        <w:t xml:space="preserve"> با توجه به توضیح بخش الف </w:t>
+      </w:r>
+      <w:r>
+        <w:rPr>
+          <w:rFonts w:asciiTheme="majorBidi" w:hAnsiTheme="majorBidi" w:cstheme="majorBidi"/>
+          <w:lang w:bidi="fa-IR"/>
+        </w:rPr>
+        <w:t>2RTT</w:t>
+      </w:r>
+      <w:r>
+        <w:rPr>
+          <w:rFonts w:cs="B Lotus" w:hint="cs"/>
+          <w:rtl/>
+          <w:lang w:bidi="fa-IR"/>
+        </w:rPr>
+        <w:t xml:space="preserve"> است. از آنجا که اتصالات موازی هستند زمان اجرای مرحله اول شامل </w:t>
+      </w:r>
+      <w:proofErr w:type="spellStart"/>
+      <w:r>
+        <w:rPr>
+          <w:rFonts w:cs="B Lotus" w:hint="cs"/>
+          <w:rtl/>
+          <w:lang w:bidi="fa-IR"/>
+        </w:rPr>
+        <w:t>بارگذاری</w:t>
+      </w:r>
+      <w:proofErr w:type="spellEnd"/>
+      <w:r>
+        <w:rPr>
+          <w:rFonts w:cs="B Lotus" w:hint="cs"/>
+          <w:rtl/>
+          <w:lang w:bidi="fa-IR"/>
+        </w:rPr>
+        <w:t xml:space="preserve"> سه فایل اول </w:t>
+      </w:r>
+      <w:r>
+        <w:rPr>
+          <w:rFonts w:asciiTheme="majorBidi" w:hAnsiTheme="majorBidi" w:cstheme="majorBidi"/>
+          <w:lang w:bidi="fa-IR"/>
+        </w:rPr>
+        <w:t>2RTT</w:t>
+      </w:r>
+      <w:r>
+        <w:rPr>
+          <w:rFonts w:cs="B Lotus" w:hint="cs"/>
+          <w:rtl/>
+          <w:lang w:bidi="fa-IR"/>
+        </w:rPr>
+        <w:t xml:space="preserve"> است. به طور مشابه در مرحله دوم سه اتصال موازی برای </w:t>
+      </w:r>
+      <w:proofErr w:type="spellStart"/>
+      <w:r>
+        <w:rPr>
+          <w:rFonts w:cs="B Lotus" w:hint="cs"/>
+          <w:rtl/>
+          <w:lang w:bidi="fa-IR"/>
+        </w:rPr>
+        <w:t>بارگذاری</w:t>
+      </w:r>
+      <w:proofErr w:type="spellEnd"/>
+      <w:r>
+        <w:rPr>
+          <w:rFonts w:cs="B Lotus" w:hint="cs"/>
+          <w:rtl/>
+          <w:lang w:bidi="fa-IR"/>
+        </w:rPr>
+        <w:t xml:space="preserve"> سه فایل دیگر انجام </w:t>
+      </w:r>
+      <w:proofErr w:type="spellStart"/>
+      <w:r>
+        <w:rPr>
+          <w:rFonts w:cs="B Lotus" w:hint="cs"/>
+          <w:rtl/>
+          <w:lang w:bidi="fa-IR"/>
+        </w:rPr>
+        <w:t>می‌شود</w:t>
+      </w:r>
+      <w:proofErr w:type="spellEnd"/>
+      <w:r>
+        <w:rPr>
+          <w:rFonts w:cs="B Lotus" w:hint="cs"/>
+          <w:rtl/>
+          <w:lang w:bidi="fa-IR"/>
+        </w:rPr>
+        <w:t xml:space="preserve"> که مدت این مرحله هم </w:t>
+      </w:r>
+      <w:r>
+        <w:rPr>
+          <w:rFonts w:asciiTheme="majorBidi" w:hAnsiTheme="majorBidi" w:cstheme="majorBidi"/>
+          <w:lang w:bidi="fa-IR"/>
+        </w:rPr>
+        <w:t>2RTT</w:t>
+      </w:r>
+      <w:r>
+        <w:rPr>
+          <w:rFonts w:cs="B Lotus" w:hint="cs"/>
+          <w:rtl/>
+          <w:lang w:bidi="fa-IR"/>
+        </w:rPr>
+        <w:t xml:space="preserve"> است. پس زمان کل </w:t>
+      </w:r>
+      <w:proofErr w:type="spellStart"/>
+      <w:r>
+        <w:rPr>
+          <w:rFonts w:cs="B Lotus" w:hint="cs"/>
+          <w:rtl/>
+          <w:lang w:bidi="fa-IR"/>
+        </w:rPr>
+        <w:t>بارگذاری</w:t>
+      </w:r>
+      <w:proofErr w:type="spellEnd"/>
+      <w:r>
+        <w:rPr>
+          <w:rFonts w:cs="B Lotus" w:hint="cs"/>
+          <w:rtl/>
+          <w:lang w:bidi="fa-IR"/>
+        </w:rPr>
+        <w:t xml:space="preserve"> این </w:t>
+      </w:r>
+      <w:proofErr w:type="spellStart"/>
+      <w:r>
+        <w:rPr>
+          <w:rFonts w:cs="B Lotus" w:hint="cs"/>
+          <w:rtl/>
+          <w:lang w:bidi="fa-IR"/>
+        </w:rPr>
+        <w:t>پیج</w:t>
+      </w:r>
+      <w:proofErr w:type="spellEnd"/>
+      <w:r>
+        <w:rPr>
+          <w:rFonts w:cs="B Lotus" w:hint="cs"/>
+          <w:rtl/>
+          <w:lang w:bidi="fa-IR"/>
+        </w:rPr>
+        <w:t xml:space="preserve"> </w:t>
+      </w:r>
+      <w:r>
+        <w:rPr>
+          <w:rFonts w:asciiTheme="majorBidi" w:hAnsiTheme="majorBidi" w:cstheme="majorBidi"/>
+          <w:lang w:bidi="fa-IR"/>
+        </w:rPr>
+        <w:t>4RTT</w:t>
+      </w:r>
+      <w:r>
+        <w:rPr>
+          <w:rFonts w:cs="B Lotus" w:hint="cs"/>
+          <w:rtl/>
+          <w:lang w:bidi="fa-IR"/>
+        </w:rPr>
+        <w:t xml:space="preserve"> است.</w:t>
+      </w:r>
+    </w:p>
+    <w:p>
+      <w:pPr>
+        <w:pStyle w:val="ListParagraph"/>
+        <w:bidi/>
+        <w:jc w:val="both"/>
+        <w:rPr>
+          <w:rFonts w:cs="B Lotus"/>
+          <w:rtl/>
+          <w:lang w:bidi="fa-IR"/>
+        </w:rPr>
+      </w:pPr>
+      <w:r>
+        <w:rPr>
+          <w:rFonts w:cs="B Lotus" w:hint="cs"/>
+          <w:b/>
+          <w:bCs/>
+          <w:sz w:val="28"/>
+          <w:szCs w:val="28"/>
+          <w:rtl/>
+          <w:lang w:bidi="fa-IR"/>
+        </w:rPr>
         <w:t>ج)</w:t>
       </w:r>
       <w:r>
@@ -696,10 +802,24 @@
       </w:r>
       <w:r>
         <w:rPr>
-          <w:rFonts w:cs="B Lotus"/>
-          <w:lang w:bidi="fa-IR"/>
-        </w:rPr>
-        <w:t>persistent HTTP</w:t>
+          <w:rFonts w:asciiTheme="majorBidi" w:hAnsiTheme="majorBidi" w:cstheme="majorBidi"/>
+          <w:lang w:bidi="fa-IR"/>
+        </w:rPr>
+        <w:t>persistent</w:t>
+      </w:r>
+      <w:r>
+        <w:rPr>
+          <w:rFonts w:cs="B Lotus"/>
+          <w:lang w:bidi="fa-IR"/>
+        </w:rPr>
+        <w:t xml:space="preserve"> </w:t>
+      </w:r>
+      <w:r>
+        <w:rPr>
+          <w:rFonts w:asciiTheme="majorBidi" w:hAnsiTheme="majorBidi" w:cstheme="majorBidi"/>
+          <w:lang w:bidi="fa-IR"/>
+        </w:rPr>
+        <w:t>HTTP</w:t>
       </w:r>
       <w:r>
         <w:rPr>
@@ -711,7 +831,7 @@
       </w:r>
       <w:r>
         <w:rPr>
-          <w:rFonts w:cs="B Lotus"/>
+          <w:rFonts w:asciiTheme="majorBidi" w:hAnsiTheme="majorBidi" w:cstheme="majorBidi"/>
           <w:lang w:bidi="fa-IR"/>
         </w:rPr>
         <w:t>TCP</w:t>
@@ -798,10 +918,24 @@
       </w:r>
       <w:r>
         <w:rPr>
-          <w:rFonts w:cs="B Lotus"/>
-          <w:lang w:bidi="fa-IR"/>
-        </w:rPr>
-        <w:t>TCP handshake</w:t>
+          <w:rFonts w:asciiTheme="majorBidi" w:hAnsiTheme="majorBidi" w:cstheme="majorBidi"/>
+          <w:lang w:bidi="fa-IR"/>
+        </w:rPr>
+        <w:t>TCP</w:t>
+      </w:r>
+      <w:r>
+        <w:rPr>
+          <w:rFonts w:cs="B Lotus"/>
+          <w:lang w:bidi="fa-IR"/>
+        </w:rPr>
+        <w:t xml:space="preserve"> </w:t>
+      </w:r>
+      <w:r>
+        <w:rPr>
+          <w:rFonts w:asciiTheme="majorBidi" w:hAnsiTheme="majorBidi" w:cstheme="majorBidi"/>
+          <w:lang w:bidi="fa-IR"/>
+        </w:rPr>
+        <w:t>handshake</w:t>
       </w:r>
       <w:r>
         <w:rPr>
@@ -831,7 +965,7 @@
       </w:r>
       <w:r>
         <w:rPr>
-          <w:rFonts w:cs="B Lotus"/>
+          <w:rFonts w:asciiTheme="majorBidi" w:hAnsiTheme="majorBidi" w:cstheme="majorBidi"/>
           <w:lang w:bidi="fa-IR"/>
         </w:rPr>
         <w:t>1RTT</w:t>
@@ -846,7 +980,7 @@
       </w:r>
       <w:r>
         <w:rPr>
-          <w:rFonts w:cs="B Lotus"/>
+          <w:rFonts w:asciiTheme="majorBidi" w:hAnsiTheme="majorBidi" w:cstheme="majorBidi"/>
           <w:lang w:bidi="fa-IR"/>
         </w:rPr>
         <w:t>HTML</w:t>
@@ -861,7 +995,7 @@
       </w:r>
       <w:r>
         <w:rPr>
-          <w:rFonts w:cs="B Lotus"/>
+          <w:rFonts w:asciiTheme="majorBidi" w:hAnsiTheme="majorBidi" w:cstheme="majorBidi"/>
           <w:lang w:bidi="fa-IR"/>
         </w:rPr>
         <w:t>1RTT</w:t>
@@ -876,7 +1010,7 @@
       </w:r>
       <w:r>
         <w:rPr>
-          <w:rFonts w:cs="B Lotus"/>
+          <w:rFonts w:asciiTheme="majorBidi" w:hAnsiTheme="majorBidi" w:cstheme="majorBidi"/>
           <w:lang w:bidi="fa-IR"/>
         </w:rPr>
         <w:t>1RTT</w:t>
@@ -909,7 +1043,7 @@
       </w:r>
       <w:r>
         <w:rPr>
-          <w:rFonts w:cs="B Lotus"/>
+          <w:rFonts w:asciiTheme="majorBidi" w:hAnsiTheme="majorBidi" w:cstheme="majorBidi"/>
           <w:lang w:bidi="fa-IR"/>
         </w:rPr>
         <w:t>HTML</w:t>
@@ -924,7 +1058,7 @@
       </w:r>
       <w:r>
         <w:rPr>
-          <w:rFonts w:cs="B Lotus"/>
+          <w:rFonts w:asciiTheme="majorBidi" w:hAnsiTheme="majorBidi" w:cstheme="majorBidi"/>
           <w:lang w:bidi="fa-IR"/>
         </w:rPr>
         <w:t>7RTT</w:t>
@@ -978,22 +1112,11 @@
           <w:rtl/>
           <w:lang w:bidi="fa-IR"/>
         </w:rPr>
-        <w:t>سوال 2</w:t>
-      </w:r>
-    </w:p>
-    <w:p>
-      <w:pPr>
-        <w:pStyle w:val="ListParagraph"/>
-        <w:bidi/>
-        <w:jc w:val="both"/>
-        <w:rPr>
-          <w:rFonts w:eastAsiaTheme="minorEastAsia" w:cs="B Lotus"/>
-          <w:lang w:bidi="fa-IR"/>
-        </w:rPr>
-      </w:pPr>
-      <w:r>
-        <w:rPr>
-          <w:rFonts w:cs="B Lotus" w:hint="cs"/>
+        <w:t xml:space="preserve">سوال </w:t>
+      </w:r>
+      <w:r>
+        <w:rPr>
+          <w:rFonts w:asciiTheme="majorBidi" w:hAnsiTheme="majorBidi" w:cstheme="majorBidi"/>
           <w:b/>
           <w:bCs/>
           <w:sz w:val="28"/>
@@ -1001,16 +1124,39 @@
           <w:rtl/>
           <w:lang w:bidi="fa-IR"/>
         </w:rPr>
-        <w:t>الف)</w:t>
-      </w:r>
-      <w:r>
-        <w:rPr>
-          <w:rFonts w:cs="B Lotus" w:hint="cs"/>
+        <w:t>2</w:t>
+      </w:r>
+    </w:p>
+    <w:p>
+      <w:pPr>
+        <w:pStyle w:val="ListParagraph"/>
+        <w:bidi/>
+        <w:jc w:val="both"/>
+        <w:rPr>
+          <w:rFonts w:eastAsiaTheme="minorEastAsia" w:cs="B Lotus"/>
+          <w:lang w:bidi="fa-IR"/>
+        </w:rPr>
+      </w:pPr>
+      <w:r>
+        <w:rPr>
+          <w:rFonts w:cs="B Lotus" w:hint="cs"/>
+          <w:b/>
+          <w:bCs/>
           <w:sz w:val="28"/>
           <w:szCs w:val="28"/>
           <w:rtl/>
           <w:lang w:bidi="fa-IR"/>
         </w:rPr>
+        <w:t>الف)</w:t>
+      </w:r>
+      <w:r>
+        <w:rPr>
+          <w:rFonts w:cs="B Lotus" w:hint="cs"/>
+          <w:sz w:val="28"/>
+          <w:szCs w:val="28"/>
+          <w:rtl/>
+          <w:lang w:bidi="fa-IR"/>
+        </w:rPr>
         <w:t xml:space="preserve"> </w:t>
       </w:r>
       <w:r>
@@ -1023,10 +1169,24 @@
       </w:r>
       <w:r>
         <w:rPr>
-          <w:rFonts w:cs="B Lotus"/>
-          <w:lang w:bidi="fa-IR"/>
-        </w:rPr>
-        <w:t>circuit switching</w:t>
+          <w:rFonts w:asciiTheme="majorBidi" w:hAnsiTheme="majorBidi" w:cstheme="majorBidi"/>
+          <w:lang w:bidi="fa-IR"/>
+        </w:rPr>
+        <w:t>circuit</w:t>
+      </w:r>
+      <w:r>
+        <w:rPr>
+          <w:rFonts w:cs="B Lotus"/>
+          <w:lang w:bidi="fa-IR"/>
+        </w:rPr>
+        <w:t xml:space="preserve"> </w:t>
+      </w:r>
+      <w:r>
+        <w:rPr>
+          <w:rFonts w:asciiTheme="majorBidi" w:hAnsiTheme="majorBidi" w:cstheme="majorBidi"/>
+          <w:lang w:bidi="fa-IR"/>
+        </w:rPr>
+        <w:t>switching</w:t>
       </w:r>
       <w:r>
         <w:rPr>
@@ -1038,7 +1198,7 @@
       </w:r>
       <w:r>
         <w:rPr>
-          <w:rFonts w:cs="B Lotus"/>
+          <w:rFonts w:asciiTheme="majorBidi" w:hAnsiTheme="majorBidi" w:cstheme="majorBidi"/>
           <w:lang w:bidi="fa-IR"/>
         </w:rPr>
         <w:t>circuit</w:t>
@@ -1103,14 +1263,60 @@
           <w:rtl/>
           <w:lang w:bidi="fa-IR"/>
         </w:rPr>
-        <w:t xml:space="preserve"> یعنی حداکثر 20 کاربر می‌توانند همزمان سرویس بگیرند. اگر بیش از 20 کاربر بخواهند همزمان فعال شوند درخواست های اضافی مسدود </w:t>
+        <w:t xml:space="preserve"> یعنی حداکثر </w:t>
+      </w:r>
+      <w:r>
+        <w:rPr>
+          <w:rFonts w:asciiTheme="majorBidi" w:eastAsiaTheme="minorEastAsia" w:hAnsiTheme="majorBidi" w:cstheme="majorBidi"/>
+          <w:rtl/>
+          <w:lang w:bidi="fa-IR"/>
+        </w:rPr>
+        <w:t>20</w:t>
+      </w:r>
+      <w:r>
+        <w:rPr>
+          <w:rFonts w:eastAsiaTheme="minorEastAsia" w:cs="B Lotus" w:hint="cs"/>
+          <w:rtl/>
+          <w:lang w:bidi="fa-IR"/>
+        </w:rPr>
+        <w:t xml:space="preserve"> کاربر می‌توانند همزمان سرویس بگیرند. اگر بیش از </w:t>
+      </w:r>
+      <w:r>
+        <w:rPr>
+          <w:rFonts w:asciiTheme="majorBidi" w:eastAsiaTheme="minorEastAsia" w:hAnsiTheme="majorBidi" w:cstheme="majorBidi"/>
+          <w:rtl/>
+          <w:lang w:bidi="fa-IR"/>
+        </w:rPr>
+        <w:t>20</w:t>
+      </w:r>
+      <w:r>
+        <w:rPr>
+          <w:rFonts w:eastAsiaTheme="minorEastAsia" w:cs="B Lotus" w:hint="cs"/>
+          <w:rtl/>
+          <w:lang w:bidi="fa-IR"/>
+        </w:rPr>
+        <w:t xml:space="preserve"> کاربر بخواهند همزمان فعال شوند درخواست های اضافی مسدود </w:t>
       </w:r>
       <w:r>
         <w:rPr>
           <w:rFonts w:eastAsiaTheme="minorEastAsia" w:cs="B Lotus"/>
           <w:lang w:bidi="fa-IR"/>
         </w:rPr>
-        <w:t>(blocked)</w:t>
+        <w:t>(</w:t>
+      </w:r>
+      <w:r>
+        <w:rPr>
+          <w:rFonts w:asciiTheme="majorBidi" w:eastAsiaTheme="minorEastAsia" w:hAnsiTheme="majorBidi" w:cstheme="majorBidi"/>
+          <w:lang w:bidi="fa-IR"/>
+        </w:rPr>
+        <w:t>blocked</w:t>
+      </w:r>
+      <w:r>
+        <w:rPr>
+          <w:rFonts w:eastAsiaTheme="minorEastAsia" w:cs="B Lotus"/>
+          <w:lang w:bidi="fa-IR"/>
+        </w:rPr>
+        <w:t>)</w:t>
       </w:r>
       <w:r>
         <w:rPr>
@@ -1182,10 +1388,24 @@
       </w:r>
       <w:r>
         <w:rPr>
-          <w:rFonts w:cs="B Lotus"/>
-          <w:lang w:bidi="fa-IR"/>
-        </w:rPr>
-        <w:t>packet switching</w:t>
+          <w:rFonts w:asciiTheme="majorBidi" w:hAnsiTheme="majorBidi" w:cstheme="majorBidi"/>
+          <w:lang w:bidi="fa-IR"/>
+        </w:rPr>
+        <w:t>packet</w:t>
+      </w:r>
+      <w:r>
+        <w:rPr>
+          <w:rFonts w:cs="B Lotus"/>
+          <w:lang w:bidi="fa-IR"/>
+        </w:rPr>
+        <w:t xml:space="preserve"> </w:t>
+      </w:r>
+      <w:r>
+        <w:rPr>
+          <w:rFonts w:asciiTheme="majorBidi" w:hAnsiTheme="majorBidi" w:cstheme="majorBidi"/>
+          <w:lang w:bidi="fa-IR"/>
+        </w:rPr>
+        <w:t>switching</w:t>
       </w:r>
       <w:r>
         <w:rPr>
@@ -1525,7 +1745,6 @@
           <w:rFonts w:eastAsiaTheme="minorEastAsia" w:cs="B Lotus"/>
           <w:sz w:val="28"/>
           <w:szCs w:val="28"/>
-          <w:rtl/>
           <w:lang w:bidi="fa-IR"/>
         </w:rPr>
       </w:pPr>
@@ -1807,7 +2026,20 @@
           <w:rtl/>
           <w:lang w:bidi="fa-IR"/>
         </w:rPr>
-        <w:t>سوال 3</w:t>
+        <w:t xml:space="preserve">سوال </w:t>
+      </w:r>
+      <w:r>
+        <w:rPr>
+          <w:rFonts w:asciiTheme="majorBidi" w:hAnsiTheme="majorBidi" w:cstheme="majorBidi"/>
+          <w:b/>
+          <w:bCs/>
+          <w:i/>
+          <w:sz w:val="28"/>
+          <w:szCs w:val="28"/>
+          <w:rtl/>
+          <w:lang w:bidi="fa-IR"/>
+        </w:rPr>
+        <w:t>3</w:t>
       </w:r>
     </w:p>
     <w:p>
@@ -2935,7 +3167,20 @@
           <w:rtl/>
           <w:lang w:bidi="fa-IR"/>
         </w:rPr>
-        <w:t>سوال 4</w:t>
+        <w:t xml:space="preserve">سوال </w:t>
+      </w:r>
+      <w:r>
+        <w:rPr>
+          <w:rFonts w:asciiTheme="majorBidi" w:hAnsiTheme="majorBidi" w:cstheme="majorBidi"/>
+          <w:b/>
+          <w:bCs/>
+          <w:i/>
+          <w:sz w:val="28"/>
+          <w:szCs w:val="28"/>
+          <w:rtl/>
+          <w:lang w:bidi="fa-IR"/>
+        </w:rPr>
+        <w:t>4</w:t>
       </w:r>
     </w:p>
     <w:p>
@@ -2952,7 +3197,7 @@
       </w:pPr>
       <w:r>
         <w:rPr>
-          <w:rFonts w:cs="B Lotus"/>
+          <w:rFonts w:asciiTheme="majorBidi" w:hAnsiTheme="majorBidi" w:cstheme="majorBidi"/>
           <w:iCs/>
           <w:lang w:bidi="fa-IR"/>
         </w:rPr>
@@ -2990,21 +3235,45 @@
           <w:iCs/>
           <w:lang w:bidi="fa-IR"/>
         </w:rPr>
-        <w:t xml:space="preserve">(processing </w:t>
+        <w:t>(</w:t>
+      </w:r>
+      <w:r>
+        <w:rPr>
+          <w:rFonts w:asciiTheme="majorBidi" w:hAnsiTheme="majorBidi" w:cstheme="majorBidi"/>
+          <w:iCs/>
+          <w:lang w:bidi="fa-IR"/>
+        </w:rPr>
+        <w:t>processing</w:t>
+      </w:r>
+      <w:r>
+        <w:rPr>
+          <w:rFonts w:cs="B Lotus"/>
+          <w:iCs/>
+          <w:lang w:bidi="fa-IR"/>
+        </w:rPr>
+        <w:t xml:space="preserve"> </w:t>
       </w:r>
       <w:proofErr w:type="gramStart"/>
       <w:r>
         <w:rPr>
-          <w:rFonts w:cs="B Lotus"/>
+          <w:rFonts w:asciiTheme="majorBidi" w:hAnsiTheme="majorBidi" w:cstheme="majorBidi"/>
           <w:iCs/>
           <w:lang w:bidi="fa-IR"/>
         </w:rPr>
-        <w:t>delay)</w:t>
-      </w:r>
-      <w:r>
-        <w:rPr>
-          <w:rFonts w:cs="B Lotus" w:hint="cs"/>
+        <w:t>delay</w:t>
+      </w:r>
+      <w:r>
+        <w:rPr>
+          <w:rFonts w:cs="B Lotus"/>
           <w:iCs/>
+          <w:lang w:bidi="fa-IR"/>
+        </w:rPr>
+        <w:t>)</w:t>
+      </w:r>
+      <w:r>
+        <w:rPr>
+          <w:rFonts w:cs="B Lotus" w:hint="cs"/>
+          <w:iCs/>
           <w:rtl/>
           <w:lang w:bidi="fa-IR"/>
         </w:rPr>
@@ -3055,21 +3324,45 @@
           <w:iCs/>
           <w:lang w:bidi="fa-IR"/>
         </w:rPr>
-        <w:t xml:space="preserve">(queuing </w:t>
+        <w:t>(</w:t>
+      </w:r>
+      <w:r>
+        <w:rPr>
+          <w:rFonts w:asciiTheme="majorBidi" w:hAnsiTheme="majorBidi" w:cstheme="majorBidi"/>
+          <w:iCs/>
+          <w:lang w:bidi="fa-IR"/>
+        </w:rPr>
+        <w:t>queuing</w:t>
+      </w:r>
+      <w:r>
+        <w:rPr>
+          <w:rFonts w:cs="B Lotus"/>
+          <w:iCs/>
+          <w:lang w:bidi="fa-IR"/>
+        </w:rPr>
+        <w:t xml:space="preserve"> </w:t>
       </w:r>
       <w:proofErr w:type="gramStart"/>
       <w:r>
         <w:rPr>
-          <w:rFonts w:cs="B Lotus"/>
+          <w:rFonts w:asciiTheme="majorBidi" w:hAnsiTheme="majorBidi" w:cstheme="majorBidi"/>
           <w:iCs/>
           <w:lang w:bidi="fa-IR"/>
         </w:rPr>
-        <w:t>delay)</w:t>
-      </w:r>
-      <w:r>
-        <w:rPr>
-          <w:rFonts w:cs="B Lotus" w:hint="cs"/>
+        <w:t>delay</w:t>
+      </w:r>
+      <w:r>
+        <w:rPr>
+          <w:rFonts w:cs="B Lotus"/>
           <w:iCs/>
+          <w:lang w:bidi="fa-IR"/>
+        </w:rPr>
+        <w:t>)</w:t>
+      </w:r>
+      <w:r>
+        <w:rPr>
+          <w:rFonts w:cs="B Lotus" w:hint="cs"/>
+          <w:iCs/>
           <w:rtl/>
           <w:lang w:bidi="fa-IR"/>
         </w:rPr>
@@ -3100,7 +3393,39 @@
           <w:iCs/>
           <w:lang w:bidi="fa-IR"/>
         </w:rPr>
-        <w:t>(transmission delay)</w:t>
+        <w:t>(</w:t>
+      </w:r>
+      <w:r>
+        <w:rPr>
+          <w:rFonts w:asciiTheme="majorBidi" w:hAnsiTheme="majorBidi" w:cstheme="majorBidi"/>
+          <w:iCs/>
+          <w:lang w:bidi="fa-IR"/>
+        </w:rPr>
+        <w:t>transmission</w:t>
+      </w:r>
+      <w:r>
+        <w:rPr>
+          <w:rFonts w:cs="B Lotus"/>
+          <w:iCs/>
+          <w:lang w:bidi="fa-IR"/>
+        </w:rPr>
+        <w:t xml:space="preserve"> </w:t>
+      </w:r>
+      <w:r>
+        <w:rPr>
+          <w:rFonts w:asciiTheme="majorBidi" w:hAnsiTheme="majorBidi" w:cstheme="majorBidi"/>
+          <w:iCs/>
+          <w:lang w:bidi="fa-IR"/>
+        </w:rPr>
+        <w:t>delay</w:t>
+      </w:r>
+      <w:r>
+        <w:rPr>
+          <w:rFonts w:cs="B Lotus"/>
+          <w:iCs/>
+          <w:lang w:bidi="fa-IR"/>
+        </w:rPr>
+        <w:t>)</w:t>
       </w:r>
       <w:r>
         <w:rPr>
@@ -3117,7 +3442,39 @@
           <w:iCs/>
           <w:lang w:bidi="fa-IR"/>
         </w:rPr>
-        <w:t>(propagation delay)</w:t>
+        <w:t>(</w:t>
+      </w:r>
+      <w:r>
+        <w:rPr>
+          <w:rFonts w:asciiTheme="majorBidi" w:hAnsiTheme="majorBidi" w:cstheme="majorBidi"/>
+          <w:iCs/>
+          <w:lang w:bidi="fa-IR"/>
+        </w:rPr>
+        <w:t>propagation</w:t>
+      </w:r>
+      <w:r>
+        <w:rPr>
+          <w:rFonts w:cs="B Lotus"/>
+          <w:iCs/>
+          <w:lang w:bidi="fa-IR"/>
+        </w:rPr>
+        <w:t xml:space="preserve"> </w:t>
+      </w:r>
+      <w:r>
+        <w:rPr>
+          <w:rFonts w:asciiTheme="majorBidi" w:hAnsiTheme="majorBidi" w:cstheme="majorBidi"/>
+          <w:iCs/>
+          <w:lang w:bidi="fa-IR"/>
+        </w:rPr>
+        <w:t>delay</w:t>
+      </w:r>
+      <w:r>
+        <w:rPr>
+          <w:rFonts w:cs="B Lotus"/>
+          <w:iCs/>
+          <w:lang w:bidi="fa-IR"/>
+        </w:rPr>
+        <w:t>)</w:t>
       </w:r>
       <w:r>
         <w:rPr>
@@ -3163,7 +3520,7 @@
       </w:pPr>
       <w:r>
         <w:rPr>
-          <w:rFonts w:cs="B Lotus"/>
+          <w:rFonts w:asciiTheme="majorBidi" w:hAnsiTheme="majorBidi" w:cstheme="majorBidi"/>
           <w:iCs/>
           <w:lang w:bidi="fa-IR"/>
         </w:rPr>
@@ -3189,7 +3546,7 @@
       </w:r>
       <w:r>
         <w:rPr>
-          <w:rFonts w:cs="B Lotus"/>
+          <w:rFonts w:asciiTheme="majorBidi" w:hAnsiTheme="majorBidi" w:cstheme="majorBidi"/>
           <w:iCs/>
           <w:lang w:bidi="fa-IR"/>
         </w:rPr>
@@ -3211,7 +3568,25 @@
           <w:rtl/>
           <w:lang w:bidi="fa-IR"/>
         </w:rPr>
-        <w:t>یعنی 100 میلیون بیت بر ثانیه.</w:t>
+        <w:t xml:space="preserve">یعنی </w:t>
+      </w:r>
+      <w:r>
+        <w:rPr>
+          <w:rFonts w:asciiTheme="majorBidi" w:hAnsiTheme="majorBidi" w:cstheme="majorBidi"/>
+          <w:i/>
+          <w:rtl/>
+          <w:lang w:bidi="fa-IR"/>
+        </w:rPr>
+        <w:t>100</w:t>
+      </w:r>
+      <w:r>
+        <w:rPr>
+          <w:rFonts w:cs="B Lotus" w:hint="cs"/>
+          <w:i/>
+          <w:rtl/>
+          <w:lang w:bidi="fa-IR"/>
+        </w:rPr>
+        <w:t xml:space="preserve"> میلیون بیت بر ثانیه.</w:t>
       </w:r>
     </w:p>
     <w:p>
@@ -3237,7 +3612,7 @@
       </w:r>
       <w:r>
         <w:rPr>
-          <w:rFonts w:cs="B Lotus"/>
+          <w:rFonts w:asciiTheme="majorBidi" w:hAnsiTheme="majorBidi" w:cstheme="majorBidi"/>
           <w:iCs/>
           <w:lang w:bidi="fa-IR"/>
         </w:rPr>
@@ -3263,7 +3638,7 @@
       </w:r>
       <w:r>
         <w:rPr>
-          <w:rFonts w:cs="B Lotus"/>
+          <w:rFonts w:asciiTheme="majorBidi" w:hAnsiTheme="majorBidi" w:cstheme="majorBidi"/>
           <w:iCs/>
           <w:lang w:bidi="fa-IR"/>
         </w:rPr>
@@ -3289,7 +3664,7 @@
       </w:r>
       <w:r>
         <w:rPr>
-          <w:rFonts w:cs="B Lotus"/>
+          <w:rFonts w:asciiTheme="majorBidi" w:hAnsiTheme="majorBidi" w:cstheme="majorBidi"/>
           <w:iCs/>
           <w:lang w:bidi="fa-IR"/>
         </w:rPr>
@@ -3384,7 +3759,7 @@
       </w:r>
       <w:r>
         <w:rPr>
-          <w:rFonts w:cs="B Lotus"/>
+          <w:rFonts w:asciiTheme="majorBidi" w:hAnsiTheme="majorBidi" w:cstheme="majorBidi"/>
           <w:iCs/>
           <w:lang w:bidi="fa-IR"/>
         </w:rPr>
@@ -3410,7 +3785,7 @@
       </w:r>
       <w:r>
         <w:rPr>
-          <w:rFonts w:cs="B Lotus"/>
+          <w:rFonts w:asciiTheme="majorBidi" w:hAnsiTheme="majorBidi" w:cstheme="majorBidi"/>
           <w:iCs/>
           <w:lang w:bidi="fa-IR"/>
         </w:rPr>
@@ -3427,16 +3802,16 @@
       </w:r>
       <w:r>
         <w:rPr>
-          <w:rFonts w:cs="B Lotus"/>
+          <w:rFonts w:asciiTheme="majorBidi" w:hAnsiTheme="majorBidi" w:cstheme="majorBidi"/>
+          <w:iCs/>
+          <w:lang w:bidi="fa-IR"/>
+        </w:rPr>
+        <w:t>200ms</w:t>
+      </w:r>
+      <w:r>
+        <w:rPr>
+          <w:rFonts w:cs="B Lotus" w:hint="cs"/>
           <w:i/>
-          <w:lang w:bidi="fa-IR"/>
-        </w:rPr>
-        <w:t>200ms</w:t>
-      </w:r>
-      <w:r>
-        <w:rPr>
-          <w:rFonts w:cs="B Lotus" w:hint="cs"/>
-          <w:i/>
           <w:rtl/>
           <w:lang w:bidi="fa-IR"/>
         </w:rPr>
@@ -3444,8 +3819,8 @@
       </w:r>
       <w:r>
         <w:rPr>
-          <w:rFonts w:cs="B Lotus"/>
-          <w:i/>
+          <w:rFonts w:asciiTheme="majorBidi" w:hAnsiTheme="majorBidi" w:cstheme="majorBidi"/>
+          <w:iCs/>
           <w:lang w:bidi="fa-IR"/>
         </w:rPr>
         <w:t>400ms</w:t>
@@ -3558,7 +3933,21 @@
           <w:rFonts w:cs="B Lotus"/>
           <w:lang w:bidi="fa-IR"/>
         </w:rPr>
-        <w:t xml:space="preserve"> DNS </w:t>
+        <w:t xml:space="preserve"> </w:t>
+      </w:r>
+      <w:r>
+        <w:rPr>
+          <w:rFonts w:asciiTheme="majorBidi" w:hAnsiTheme="majorBidi" w:cstheme="majorBidi"/>
+          <w:lang w:bidi="fa-IR"/>
+        </w:rPr>
+        <w:t>DNS</w:t>
+      </w:r>
+      <w:r>
+        <w:rPr>
+          <w:rFonts w:cs="B Lotus"/>
+          <w:lang w:bidi="fa-IR"/>
+        </w:rPr>
+        <w:t xml:space="preserve"> </w:t>
       </w:r>
       <w:r>
         <w:rPr>
@@ -3572,7 +3961,21 @@
           <w:rFonts w:cs="B Lotus"/>
           <w:lang w:bidi="fa-IR"/>
         </w:rPr>
-        <w:t xml:space="preserve"> hosts </w:t>
+        <w:t xml:space="preserve"> </w:t>
+      </w:r>
+      <w:r>
+        <w:rPr>
+          <w:rFonts w:asciiTheme="majorBidi" w:hAnsiTheme="majorBidi" w:cstheme="majorBidi"/>
+          <w:lang w:bidi="fa-IR"/>
+        </w:rPr>
+        <w:t>hosts</w:t>
+      </w:r>
+      <w:r>
+        <w:rPr>
+          <w:rFonts w:cs="B Lotus"/>
+          <w:lang w:bidi="fa-IR"/>
+        </w:rPr>
+        <w:t xml:space="preserve"> </w:t>
       </w:r>
       <w:r>
         <w:rPr>
@@ -3586,7 +3989,21 @@
           <w:rFonts w:cs="B Lotus"/>
           <w:lang w:bidi="fa-IR"/>
         </w:rPr>
-        <w:t xml:space="preserve"> IP </w:t>
+        <w:t xml:space="preserve"> </w:t>
+      </w:r>
+      <w:r>
+        <w:rPr>
+          <w:rFonts w:asciiTheme="majorBidi" w:hAnsiTheme="majorBidi" w:cstheme="majorBidi"/>
+          <w:lang w:bidi="fa-IR"/>
+        </w:rPr>
+        <w:t>IP</w:t>
+      </w:r>
+      <w:r>
+        <w:rPr>
+          <w:rFonts w:cs="B Lotus"/>
+          <w:lang w:bidi="fa-IR"/>
+        </w:rPr>
+        <w:t xml:space="preserve"> </w:t>
       </w:r>
       <w:r>
         <w:rPr>
@@ -3604,20 +4021,32 @@
       </w:r>
       <w:r>
         <w:rPr>
-          <w:rFonts w:cs="B Lotus"/>
-        </w:rPr>
-        <w:t>DNS resolver</w:t>
-      </w:r>
-      <w:r>
-        <w:rPr>
-          <w:rFonts w:cs="B Lotus" w:hint="cs"/>
-          <w:rtl/>
-          <w:lang w:bidi="fa-IR"/>
+          <w:rFonts w:asciiTheme="majorBidi" w:hAnsiTheme="majorBidi" w:cstheme="majorBidi"/>
+        </w:rPr>
+        <w:t>DNS</w:t>
+      </w:r>
+      <w:r>
+        <w:rPr>
+          <w:rFonts w:cs="B Lotus"/>
         </w:rPr>
         <w:t xml:space="preserve"> </w:t>
       </w:r>
       <w:r>
         <w:rPr>
+          <w:rFonts w:asciiTheme="majorBidi" w:hAnsiTheme="majorBidi" w:cstheme="majorBidi"/>
+        </w:rPr>
+        <w:t>resolver</w:t>
+      </w:r>
+      <w:r>
+        <w:rPr>
+          <w:rFonts w:cs="B Lotus" w:hint="cs"/>
+          <w:rtl/>
+          <w:lang w:bidi="fa-IR"/>
+        </w:rPr>
+        <w:t xml:space="preserve"> </w:t>
+      </w:r>
+      <w:r>
+        <w:rPr>
           <w:rFonts w:cs="B Lotus" w:hint="cs"/>
           <w:rtl/>
         </w:rPr>
@@ -3635,7 +4064,21 @@
           <w:rFonts w:cs="B Lotus"/>
           <w:lang w:bidi="fa-IR"/>
         </w:rPr>
-        <w:t xml:space="preserve"> DNS </w:t>
+        <w:t xml:space="preserve"> </w:t>
+      </w:r>
+      <w:r>
+        <w:rPr>
+          <w:rFonts w:asciiTheme="majorBidi" w:hAnsiTheme="majorBidi" w:cstheme="majorBidi"/>
+          <w:lang w:bidi="fa-IR"/>
+        </w:rPr>
+        <w:t>DNS</w:t>
+      </w:r>
+      <w:r>
+        <w:rPr>
+          <w:rFonts w:cs="B Lotus"/>
+          <w:lang w:bidi="fa-IR"/>
+        </w:rPr>
+        <w:t xml:space="preserve"> </w:t>
       </w:r>
       <w:r>
         <w:rPr>
@@ -3653,14 +4096,14 @@
       </w:r>
       <w:r>
         <w:rPr>
-          <w:rFonts w:cs="B Lotus"/>
+          <w:rFonts w:asciiTheme="majorBidi" w:hAnsiTheme="majorBidi" w:cstheme="majorBidi"/>
           <w:rtl/>
         </w:rPr>
         <w:t>یا</w:t>
       </w:r>
       <w:r>
         <w:rPr>
-          <w:rFonts w:cs="B Lotus"/>
+          <w:rFonts w:asciiTheme="majorBidi" w:hAnsiTheme="majorBidi" w:cstheme="majorBidi"/>
         </w:rPr>
         <w:t>ISP</w:t>
       </w:r>
@@ -3695,7 +4138,7 @@
       </w:r>
       <w:r>
         <w:rPr>
-          <w:rFonts w:cs="B Lotus"/>
+          <w:rFonts w:asciiTheme="majorBidi" w:hAnsiTheme="majorBidi" w:cstheme="majorBidi"/>
         </w:rPr>
         <w:t>resolver</w:t>
       </w:r>
@@ -3723,21 +4166,26 @@
       </w:r>
       <w:r>
         <w:rPr>
-          <w:rFonts w:cs="B Lotus"/>
-        </w:rPr>
-        <w:t>root server</w:t>
-      </w:r>
-      <w:r>
-        <w:rPr>
-          <w:rFonts w:cs="B Lotus" w:hint="cs"/>
-          <w:rtl/>
-          <w:lang w:bidi="fa-IR"/>
+          <w:rFonts w:asciiTheme="majorBidi" w:hAnsiTheme="majorBidi" w:cstheme="majorBidi"/>
+        </w:rPr>
+        <w:t>root</w:t>
+      </w:r>
+      <w:r>
+        <w:rPr>
+          <w:rFonts w:cs="B Lotus"/>
         </w:rPr>
         <w:t xml:space="preserve"> </w:t>
       </w:r>
       <w:r>
         <w:rPr>
-          <w:rFonts w:cs="B Lotus"/>
+          <w:rFonts w:asciiTheme="majorBidi" w:hAnsiTheme="majorBidi" w:cstheme="majorBidi"/>
+        </w:rPr>
+        <w:t>server</w:t>
+      </w:r>
+      <w:r>
+        <w:rPr>
+          <w:rFonts w:cs="B Lotus" w:hint="cs"/>
+          <w:rtl/>
           <w:lang w:bidi="fa-IR"/>
         </w:rPr>
         <w:t xml:space="preserve"> </w:t>
@@ -3745,6 +4193,13 @@
       <w:r>
         <w:rPr>
           <w:rFonts w:cs="B Lotus"/>
+          <w:lang w:bidi="fa-IR"/>
+        </w:rPr>
+        <w:t xml:space="preserve"> </w:t>
+      </w:r>
+      <w:r>
+        <w:rPr>
+          <w:rFonts w:cs="B Lotus"/>
           <w:rtl/>
         </w:rPr>
         <w:t>مراجعه می‌کند تا بفهمد سرورهای مربوط به پسوند دامنه مثلاً</w:t>
@@ -3768,7 +4223,14 @@
           <w:rFonts w:cs="B Lotus"/>
           <w:lang w:bidi="fa-IR"/>
         </w:rPr>
-        <w:t>.com</w:t>
+        <w:t>.</w:t>
+      </w:r>
+      <w:r>
+        <w:rPr>
+          <w:rFonts w:asciiTheme="majorBidi" w:hAnsiTheme="majorBidi" w:cstheme="majorBidi"/>
+          <w:lang w:bidi="fa-IR"/>
+        </w:rPr>
+        <w:t>com</w:t>
       </w:r>
       <w:r>
         <w:rPr>
@@ -3793,7 +4255,7 @@
       </w:r>
       <w:r>
         <w:rPr>
-          <w:rFonts w:cs="B Lotus"/>
+          <w:rFonts w:asciiTheme="majorBidi" w:hAnsiTheme="majorBidi" w:cstheme="majorBidi"/>
         </w:rPr>
         <w:t>TLD</w:t>
       </w:r>
@@ -3817,7 +4279,49 @@
           <w:rFonts w:cs="B Lotus"/>
           <w:lang w:bidi="fa-IR"/>
         </w:rPr>
-        <w:t xml:space="preserve"> (Authoritative Name Server) </w:t>
+        <w:t xml:space="preserve"> (</w:t>
+      </w:r>
+      <w:r>
+        <w:rPr>
+          <w:rFonts w:asciiTheme="majorBidi" w:hAnsiTheme="majorBidi" w:cstheme="majorBidi"/>
+          <w:lang w:bidi="fa-IR"/>
+        </w:rPr>
+        <w:t>Authoritative</w:t>
+      </w:r>
+      <w:r>
+        <w:rPr>
+          <w:rFonts w:cs="B Lotus"/>
+          <w:lang w:bidi="fa-IR"/>
+        </w:rPr>
+        <w:t xml:space="preserve"> </w:t>
+      </w:r>
+      <w:r>
+        <w:rPr>
+          <w:rFonts w:asciiTheme="majorBidi" w:hAnsiTheme="majorBidi" w:cstheme="majorBidi"/>
+          <w:lang w:bidi="fa-IR"/>
+        </w:rPr>
+        <w:t>Name</w:t>
+      </w:r>
+      <w:r>
+        <w:rPr>
+          <w:rFonts w:cs="B Lotus"/>
+          <w:lang w:bidi="fa-IR"/>
+        </w:rPr>
+        <w:t xml:space="preserve"> </w:t>
+      </w:r>
+      <w:r>
+        <w:rPr>
+          <w:rFonts w:asciiTheme="majorBidi" w:hAnsiTheme="majorBidi" w:cstheme="majorBidi"/>
+          <w:lang w:bidi="fa-IR"/>
+        </w:rPr>
+        <w:t>Server</w:t>
+      </w:r>
+      <w:r>
+        <w:rPr>
+          <w:rFonts w:cs="B Lotus"/>
+          <w:lang w:bidi="fa-IR"/>
+        </w:rPr>
+        <w:t xml:space="preserve">) </w:t>
       </w:r>
       <w:r>
         <w:rPr>
@@ -3828,7 +4332,7 @@
       </w:r>
       <w:r>
         <w:rPr>
-          <w:rFonts w:cs="B Lotus"/>
+          <w:rFonts w:asciiTheme="majorBidi" w:hAnsiTheme="majorBidi" w:cstheme="majorBidi"/>
         </w:rPr>
         <w:t>resolver</w:t>
       </w:r>
@@ -3852,7 +4356,21 @@
           <w:rFonts w:cs="B Lotus"/>
           <w:lang w:bidi="fa-IR"/>
         </w:rPr>
-        <w:t xml:space="preserve"> IP </w:t>
+        <w:t xml:space="preserve"> </w:t>
+      </w:r>
+      <w:r>
+        <w:rPr>
+          <w:rFonts w:asciiTheme="majorBidi" w:hAnsiTheme="majorBidi" w:cstheme="majorBidi"/>
+          <w:lang w:bidi="fa-IR"/>
+        </w:rPr>
+        <w:t>IP</w:t>
+      </w:r>
+      <w:r>
+        <w:rPr>
+          <w:rFonts w:cs="B Lotus"/>
+          <w:lang w:bidi="fa-IR"/>
+        </w:rPr>
+        <w:t xml:space="preserve"> </w:t>
       </w:r>
       <w:r>
         <w:rPr>
@@ -3866,7 +4384,14 @@
           <w:rFonts w:cs="B Lotus"/>
           <w:lang w:bidi="fa-IR"/>
         </w:rPr>
-        <w:t xml:space="preserve"> IP</w:t>
+        <w:t xml:space="preserve"> </w:t>
+      </w:r>
+      <w:r>
+        <w:rPr>
+          <w:rFonts w:asciiTheme="majorBidi" w:hAnsiTheme="majorBidi" w:cstheme="majorBidi"/>
+          <w:lang w:bidi="fa-IR"/>
+        </w:rPr>
+        <w:t>IP</w:t>
       </w:r>
       <w:r>
         <w:rPr>
@@ -3935,23 +4460,11 @@
           <w:rtl/>
           <w:lang w:bidi="fa-IR"/>
         </w:rPr>
-        <w:t>سوال 6</w:t>
-      </w:r>
-    </w:p>
-    <w:p>
-      <w:pPr>
-        <w:pStyle w:val="ListParagraph"/>
-        <w:bidi/>
-        <w:jc w:val="both"/>
-        <w:rPr>
-          <w:rFonts w:cs="B Lotus"/>
-          <w:rtl/>
-          <w:lang w:bidi="fa-IR"/>
-        </w:rPr>
-      </w:pPr>
-      <w:r>
-        <w:rPr>
-          <w:rFonts w:cs="B Lotus" w:hint="cs"/>
+        <w:t xml:space="preserve">سوال </w:t>
+      </w:r>
+      <w:r>
+        <w:rPr>
+          <w:rFonts w:asciiTheme="majorBidi" w:hAnsiTheme="majorBidi" w:cstheme="majorBidi"/>
           <w:b/>
           <w:bCs/>
           <w:sz w:val="28"/>
@@ -3959,15 +4472,20 @@
           <w:rtl/>
           <w:lang w:bidi="fa-IR"/>
         </w:rPr>
-        <w:t xml:space="preserve">الف) </w:t>
-      </w:r>
-      <w:r>
-        <w:rPr>
-          <w:rFonts w:cs="B Lotus"/>
-          <w:lang w:bidi="fa-IR"/>
-        </w:rPr>
-        <w:t>CDN</w:t>
-      </w:r>
+        <w:t>6</w:t>
+      </w:r>
+    </w:p>
+    <w:p>
+      <w:pPr>
+        <w:pStyle w:val="ListParagraph"/>
+        <w:bidi/>
+        <w:jc w:val="both"/>
+        <w:rPr>
+          <w:rFonts w:cs="B Lotus"/>
+          <w:rtl/>
+          <w:lang w:bidi="fa-IR"/>
+        </w:rPr>
+      </w:pPr>
       <w:r>
         <w:rPr>
           <w:rFonts w:cs="B Lotus" w:hint="cs"/>
@@ -3978,107 +4496,15 @@
           <w:rtl/>
           <w:lang w:bidi="fa-IR"/>
         </w:rPr>
-        <w:t xml:space="preserve"> </w:t>
-      </w:r>
-      <w:r>
-        <w:rPr>
-          <w:rFonts w:cs="B Lotus"/>
-          <w:rtl/>
-        </w:rPr>
-        <w:t xml:space="preserve">یا شبکه توزیع محتوا </w:t>
-      </w:r>
-      <w:r>
-        <w:rPr>
-          <w:rFonts w:cs="B Lotus"/>
-          <w:i/>
-          <w:iCs/>
-          <w:lang w:bidi="fa-IR"/>
-        </w:rPr>
-        <w:t>(Content Delivery Network)</w:t>
-      </w:r>
-      <w:r>
-        <w:rPr>
-          <w:rFonts w:cs="B Lotus"/>
-          <w:lang w:bidi="fa-IR"/>
-        </w:rPr>
-        <w:t xml:space="preserve"> </w:t>
-      </w:r>
-      <w:r>
-        <w:rPr>
-          <w:rFonts w:cs="B Lotus" w:hint="cs"/>
-          <w:rtl/>
-          <w:lang w:bidi="fa-IR"/>
-        </w:rPr>
-        <w:t xml:space="preserve"> </w:t>
-      </w:r>
-      <w:r>
-        <w:rPr>
-          <w:rFonts w:cs="B Lotus"/>
-          <w:rtl/>
-        </w:rPr>
-        <w:t xml:space="preserve">یک شبکه گسترده از سرورهاست که در نقاط جغرافیایی مختلف دنیا قرار گرفته‌اند و وظیفه دارند محتوا (مثل عکس، ویدیو، فایل‌های استاتیک، اسکریپت‌ها و </w:t>
-      </w:r>
-      <w:r>
-        <w:rPr>
-          <w:rFonts w:ascii="Arial" w:hAnsi="Arial" w:cs="Arial" w:hint="cs"/>
-          <w:rtl/>
-        </w:rPr>
-        <w:t>…</w:t>
-      </w:r>
-      <w:r>
-        <w:rPr>
-          <w:rFonts w:cs="B Lotus"/>
-          <w:rtl/>
-        </w:rPr>
-        <w:t xml:space="preserve">) </w:t>
-      </w:r>
-      <w:r>
-        <w:rPr>
-          <w:rFonts w:cs="B Lotus" w:hint="cs"/>
-          <w:rtl/>
-        </w:rPr>
-        <w:t>را</w:t>
-      </w:r>
-      <w:r>
-        <w:rPr>
-          <w:rFonts w:cs="B Lotus"/>
-          <w:rtl/>
-        </w:rPr>
-        <w:t xml:space="preserve"> </w:t>
-      </w:r>
-      <w:r>
-        <w:rPr>
-          <w:rFonts w:cs="B Lotus" w:hint="cs"/>
-          <w:rtl/>
-        </w:rPr>
-        <w:t>با</w:t>
-      </w:r>
-      <w:r>
-        <w:rPr>
-          <w:rFonts w:cs="B Lotus"/>
-          <w:rtl/>
-        </w:rPr>
-        <w:t xml:space="preserve"> سرعت بیشتر و تاخیر کمتر به کاربران ارائه کنند</w:t>
-      </w:r>
-      <w:r>
-        <w:rPr>
-          <w:rFonts w:cs="B Lotus"/>
-          <w:lang w:bidi="fa-IR"/>
-        </w:rPr>
-        <w:t>.</w:t>
-      </w:r>
-    </w:p>
-    <w:p>
-      <w:pPr>
-        <w:pStyle w:val="ListParagraph"/>
-        <w:bidi/>
-        <w:jc w:val="both"/>
-        <w:rPr>
-          <w:rFonts w:cs="B Lotus"/>
-          <w:rtl/>
-          <w:lang w:bidi="fa-IR"/>
-        </w:rPr>
-      </w:pPr>
+        <w:t xml:space="preserve">الف) </w:t>
+      </w:r>
+      <w:r>
+        <w:rPr>
+          <w:rFonts w:asciiTheme="majorBidi" w:hAnsiTheme="majorBidi" w:cstheme="majorBidi"/>
+          <w:lang w:bidi="fa-IR"/>
+        </w:rPr>
+        <w:t>CDN</w:t>
+      </w:r>
       <w:r>
         <w:rPr>
           <w:rFonts w:cs="B Lotus" w:hint="cs"/>
@@ -4089,84 +4515,131 @@
           <w:rtl/>
           <w:lang w:bidi="fa-IR"/>
         </w:rPr>
-        <w:t xml:space="preserve">ب) </w:t>
-      </w:r>
-      <w:r>
-        <w:rPr>
-          <w:rFonts w:cs="B Lotus" w:hint="cs"/>
-          <w:rtl/>
-          <w:lang w:bidi="fa-IR"/>
-        </w:rPr>
-        <w:t xml:space="preserve">با ذخیره محتوا کاربران به سرور های نزدیک سرعت </w:t>
-      </w:r>
-      <w:proofErr w:type="spellStart"/>
-      <w:r>
-        <w:rPr>
-          <w:rFonts w:cs="B Lotus" w:hint="cs"/>
-          <w:rtl/>
-          <w:lang w:bidi="fa-IR"/>
-        </w:rPr>
-        <w:t>بارگذاری</w:t>
-      </w:r>
-      <w:proofErr w:type="spellEnd"/>
-      <w:r>
-        <w:rPr>
-          <w:rFonts w:cs="B Lotus" w:hint="cs"/>
-          <w:rtl/>
-          <w:lang w:bidi="fa-IR"/>
-        </w:rPr>
-        <w:t xml:space="preserve"> و پاسخ دهی را کاهش </w:t>
-      </w:r>
-      <w:proofErr w:type="spellStart"/>
-      <w:r>
-        <w:rPr>
-          <w:rFonts w:cs="B Lotus" w:hint="cs"/>
-          <w:rtl/>
-          <w:lang w:bidi="fa-IR"/>
-        </w:rPr>
-        <w:t>می‌دهد</w:t>
-      </w:r>
-      <w:proofErr w:type="spellEnd"/>
-      <w:r>
-        <w:rPr>
-          <w:rFonts w:cs="B Lotus" w:hint="cs"/>
-          <w:rtl/>
-          <w:lang w:bidi="fa-IR"/>
-        </w:rPr>
-        <w:t xml:space="preserve">. با توزیع درخواست ها بین چندین سرور، بار روی سرور اصلی کاهش </w:t>
-      </w:r>
-      <w:proofErr w:type="spellStart"/>
-      <w:r>
-        <w:rPr>
-          <w:rFonts w:cs="B Lotus" w:hint="cs"/>
-          <w:rtl/>
-          <w:lang w:bidi="fa-IR"/>
-        </w:rPr>
-        <w:t>می‌یابد</w:t>
-      </w:r>
-      <w:proofErr w:type="spellEnd"/>
-      <w:r>
-        <w:rPr>
-          <w:rFonts w:cs="B Lotus" w:hint="cs"/>
-          <w:rtl/>
-          <w:lang w:bidi="fa-IR"/>
-        </w:rPr>
-        <w:t xml:space="preserve"> و پایداری افزایش </w:t>
-      </w:r>
-      <w:proofErr w:type="spellStart"/>
-      <w:r>
-        <w:rPr>
-          <w:rFonts w:cs="B Lotus" w:hint="cs"/>
-          <w:rtl/>
-          <w:lang w:bidi="fa-IR"/>
-        </w:rPr>
-        <w:t>می‌یابد</w:t>
-      </w:r>
-      <w:proofErr w:type="spellEnd"/>
-      <w:r>
-        <w:rPr>
-          <w:rFonts w:cs="B Lotus" w:hint="cs"/>
-          <w:rtl/>
+        <w:t xml:space="preserve"> </w:t>
+      </w:r>
+      <w:r>
+        <w:rPr>
+          <w:rFonts w:cs="B Lotus"/>
+          <w:rtl/>
+        </w:rPr>
+        <w:t xml:space="preserve">یا شبکه توزیع محتوا </w:t>
+      </w:r>
+      <w:r>
+        <w:rPr>
+          <w:rFonts w:cs="B Lotus"/>
+          <w:lang w:bidi="fa-IR"/>
+        </w:rPr>
+        <w:t>(</w:t>
+      </w:r>
+      <w:r>
+        <w:rPr>
+          <w:rFonts w:asciiTheme="majorBidi" w:hAnsiTheme="majorBidi" w:cstheme="majorBidi"/>
+          <w:lang w:bidi="fa-IR"/>
+        </w:rPr>
+        <w:t>Content</w:t>
+      </w:r>
+      <w:r>
+        <w:rPr>
+          <w:rFonts w:cs="B Lotus"/>
+          <w:lang w:bidi="fa-IR"/>
+        </w:rPr>
+        <w:t xml:space="preserve"> </w:t>
+      </w:r>
+      <w:r>
+        <w:rPr>
+          <w:rFonts w:asciiTheme="majorBidi" w:hAnsiTheme="majorBidi" w:cstheme="majorBidi"/>
+          <w:lang w:bidi="fa-IR"/>
+        </w:rPr>
+        <w:t>Delivery</w:t>
+      </w:r>
+      <w:r>
+        <w:rPr>
+          <w:rFonts w:cs="B Lotus"/>
+          <w:lang w:bidi="fa-IR"/>
+        </w:rPr>
+        <w:t xml:space="preserve"> </w:t>
+      </w:r>
+      <w:r>
+        <w:rPr>
+          <w:rFonts w:asciiTheme="majorBidi" w:hAnsiTheme="majorBidi" w:cstheme="majorBidi"/>
+          <w:lang w:bidi="fa-IR"/>
+        </w:rPr>
+        <w:t>Network</w:t>
+      </w:r>
+      <w:r>
+        <w:rPr>
+          <w:rFonts w:cs="B Lotus"/>
+          <w:lang w:bidi="fa-IR"/>
+        </w:rPr>
+        <w:t>)</w:t>
+      </w:r>
+      <w:r>
+        <w:rPr>
+          <w:rFonts w:cs="B Lotus"/>
+          <w:lang w:bidi="fa-IR"/>
+        </w:rPr>
+        <w:t xml:space="preserve"> </w:t>
+      </w:r>
+      <w:r>
+        <w:rPr>
+          <w:rFonts w:cs="B Lotus" w:hint="cs"/>
+          <w:rtl/>
+          <w:lang w:bidi="fa-IR"/>
+        </w:rPr>
+        <w:t xml:space="preserve"> </w:t>
+      </w:r>
+      <w:r>
+        <w:rPr>
+          <w:rFonts w:cs="B Lotus"/>
+          <w:rtl/>
+        </w:rPr>
+        <w:t xml:space="preserve">یک شبکه گسترده از سرورهاست که در نقاط جغرافیایی مختلف دنیا قرار گرفته‌اند و وظیفه دارند محتوا (مثل عکس، ویدیو، فایل‌های استاتیک، اسکریپت‌ها و </w:t>
+      </w:r>
+      <w:r>
+        <w:rPr>
+          <w:rFonts w:ascii="Arial" w:hAnsi="Arial" w:cs="Arial" w:hint="cs"/>
+          <w:rtl/>
+        </w:rPr>
+        <w:t>…</w:t>
+      </w:r>
+      <w:r>
+        <w:rPr>
+          <w:rFonts w:cs="B Lotus"/>
+          <w:rtl/>
+        </w:rPr>
+        <w:t xml:space="preserve">) </w:t>
+      </w:r>
+      <w:r>
+        <w:rPr>
+          <w:rFonts w:cs="B Lotus" w:hint="cs"/>
+          <w:rtl/>
+        </w:rPr>
+        <w:t>را</w:t>
+      </w:r>
+      <w:r>
+        <w:rPr>
+          <w:rFonts w:cs="B Lotus"/>
+          <w:rtl/>
+        </w:rPr>
+        <w:t xml:space="preserve"> </w:t>
+      </w:r>
+      <w:r>
+        <w:rPr>
+          <w:rFonts w:cs="B Lotus" w:hint="cs"/>
+          <w:rtl/>
+        </w:rPr>
+        <w:t>با</w:t>
+      </w:r>
+      <w:r>
+        <w:rPr>
+          <w:rFonts w:cs="B Lotus"/>
+          <w:rtl/>
+        </w:rPr>
+        <w:t xml:space="preserve"> سرعت بیشتر و تاخیر کمتر به کاربران ارائه کنند</w:t>
+      </w:r>
+      <w:r>
+        <w:rPr>
+          <w:rFonts w:cs="B Lotus"/>
           <w:lang w:bidi="fa-IR"/>
         </w:rPr>
         <w:t>.</w:t>
@@ -4180,6 +4653,7 @@
         <w:rPr>
           <w:rFonts w:cs="B Lotus"/>
           <w:rtl/>
+          <w:lang w:bidi="fa-IR"/>
         </w:rPr>
       </w:pPr>
       <w:r>
@@ -4192,15 +4666,15 @@
           <w:rtl/>
           <w:lang w:bidi="fa-IR"/>
         </w:rPr>
-        <w:t xml:space="preserve">ج) </w:t>
-      </w:r>
-      <w:r>
-        <w:rPr>
-          <w:rFonts w:cs="B Lotus" w:hint="cs"/>
-          <w:rtl/>
-          <w:lang w:bidi="fa-IR"/>
-        </w:rPr>
-        <w:t xml:space="preserve">افزایش سرعت </w:t>
+        <w:t xml:space="preserve">ب) </w:t>
+      </w:r>
+      <w:r>
+        <w:rPr>
+          <w:rFonts w:cs="B Lotus" w:hint="cs"/>
+          <w:rtl/>
+          <w:lang w:bidi="fa-IR"/>
+        </w:rPr>
+        <w:t xml:space="preserve">با ذخیره محتوا کاربران به سرور های نزدیک سرعت </w:t>
       </w:r>
       <w:proofErr w:type="spellStart"/>
       <w:r>
@@ -4218,156 +4692,59 @@
           <w:rtl/>
           <w:lang w:bidi="fa-IR"/>
         </w:rPr>
-        <w:t xml:space="preserve">: </w:t>
-      </w:r>
-      <w:r>
-        <w:rPr>
-          <w:rFonts w:cs="B Lotus"/>
-          <w:lang w:bidi="fa-IR"/>
-        </w:rPr>
-        <w:t xml:space="preserve">CDN </w:t>
-      </w:r>
-      <w:r>
-        <w:rPr>
-          <w:rFonts w:cs="B Lotus" w:hint="cs"/>
-          <w:rtl/>
-          <w:lang w:bidi="fa-IR"/>
-        </w:rPr>
-        <w:t xml:space="preserve"> </w:t>
-      </w:r>
-      <w:r>
-        <w:rPr>
-          <w:rFonts w:cs="B Lotus"/>
-          <w:rtl/>
-        </w:rPr>
-        <w:t>نسخه‌ی کَش‌شده‌ی محتوا را در سرورهایی که در نقاط مختلف دنیا قرار دارند نگه می‌دارد</w:t>
-      </w:r>
-      <w:r>
-        <w:rPr>
-          <w:rFonts w:cs="B Lotus"/>
-          <w:lang w:bidi="fa-IR"/>
-        </w:rPr>
-        <w:t>.</w:t>
-      </w:r>
-      <w:r>
-        <w:rPr>
-          <w:rFonts w:cs="B Lotus"/>
-          <w:lang w:bidi="fa-IR"/>
-        </w:rPr>
-        <w:br/>
-      </w:r>
-      <w:r>
-        <w:rPr>
-          <w:rFonts w:cs="B Lotus"/>
-          <w:rtl/>
-        </w:rPr>
-        <w:t xml:space="preserve">وقتی کاربر وارد سایت می‌شود، محتوا از </w:t>
-      </w:r>
-      <w:r>
-        <w:rPr>
-          <w:rFonts w:cs="B Lotus"/>
-          <w:b/>
-          <w:bCs/>
-          <w:rtl/>
-        </w:rPr>
-        <w:t>نزدیک‌ترین سرور جغرافیایی</w:t>
-      </w:r>
-      <w:r>
-        <w:rPr>
-          <w:rFonts w:cs="B Lotus"/>
-          <w:rtl/>
-        </w:rPr>
-        <w:t xml:space="preserve"> به او ارسال می‌شود، نه از سرور اصلی</w:t>
-      </w:r>
-      <w:r>
-        <w:rPr>
-          <w:rFonts w:cs="B Lotus"/>
-          <w:lang w:bidi="fa-IR"/>
-        </w:rPr>
-        <w:t>.</w:t>
-      </w:r>
-      <w:r>
-        <w:rPr>
-          <w:rFonts w:cs="B Lotus"/>
-          <w:lang w:bidi="fa-IR"/>
-        </w:rPr>
-        <w:br/>
-      </w:r>
-      <w:r>
-        <w:rPr>
-          <w:rFonts w:cs="B Lotus"/>
-          <w:rtl/>
-        </w:rPr>
-        <w:t>این باعث می‌شود</w:t>
-      </w:r>
-      <w:r>
-        <w:rPr>
-          <w:rFonts w:cs="B Lotus"/>
-          <w:lang w:bidi="fa-IR"/>
-        </w:rPr>
-        <w:t>:</w:t>
-      </w:r>
-      <w:r>
-        <w:rPr>
-          <w:rFonts w:cs="B Lotus" w:hint="cs"/>
-          <w:rtl/>
-          <w:lang w:bidi="fa-IR"/>
-        </w:rPr>
-        <w:t xml:space="preserve"> </w:t>
-      </w:r>
-      <w:r>
-        <w:rPr>
-          <w:rFonts w:cs="B Lotus"/>
-          <w:rtl/>
-        </w:rPr>
-        <w:t>فاصله‌ی فیزیکی کمتر باشد</w:t>
-      </w:r>
-      <w:r>
-        <w:rPr>
-          <w:rFonts w:cs="B Lotus" w:hint="cs"/>
-          <w:rtl/>
-        </w:rPr>
-        <w:t xml:space="preserve">، </w:t>
-      </w:r>
-      <w:r>
-        <w:rPr>
-          <w:rFonts w:cs="B Lotus"/>
-          <w:rtl/>
-        </w:rPr>
-        <w:t>زمان انتقال داده</w:t>
-      </w:r>
-      <w:r>
-        <w:rPr>
-          <w:rFonts w:cs="B Lotus"/>
-          <w:lang w:bidi="fa-IR"/>
-        </w:rPr>
-        <w:t xml:space="preserve"> (Latency) </w:t>
-      </w:r>
-      <w:r>
-        <w:rPr>
-          <w:rFonts w:cs="B Lotus"/>
-          <w:rtl/>
-        </w:rPr>
-        <w:t>پایین بیاید</w:t>
-      </w:r>
-      <w:r>
-        <w:rPr>
-          <w:rFonts w:cs="B Lotus" w:hint="cs"/>
-          <w:rtl/>
-        </w:rPr>
-        <w:t xml:space="preserve">، </w:t>
-      </w:r>
-      <w:r>
-        <w:rPr>
-          <w:rFonts w:cs="B Lotus"/>
-          <w:rtl/>
-        </w:rPr>
-        <w:t>محتوا سریع‌تر لود شود</w:t>
-      </w:r>
-      <w:r>
-        <w:rPr>
-          <w:rFonts w:cs="B Lotus" w:hint="cs"/>
-          <w:rtl/>
+        <w:t xml:space="preserve"> و پاسخ دهی را کاهش </w:t>
+      </w:r>
+      <w:proofErr w:type="spellStart"/>
+      <w:r>
+        <w:rPr>
+          <w:rFonts w:cs="B Lotus" w:hint="cs"/>
+          <w:rtl/>
+          <w:lang w:bidi="fa-IR"/>
+        </w:rPr>
+        <w:t>می‌دهد</w:t>
+      </w:r>
+      <w:proofErr w:type="spellEnd"/>
+      <w:r>
+        <w:rPr>
+          <w:rFonts w:cs="B Lotus" w:hint="cs"/>
+          <w:rtl/>
+          <w:lang w:bidi="fa-IR"/>
+        </w:rPr>
+        <w:t xml:space="preserve">. با توزیع درخواست ها بین چندین سرور، بار روی سرور اصلی کاهش </w:t>
+      </w:r>
+      <w:proofErr w:type="spellStart"/>
+      <w:r>
+        <w:rPr>
+          <w:rFonts w:cs="B Lotus" w:hint="cs"/>
+          <w:rtl/>
+          <w:lang w:bidi="fa-IR"/>
+        </w:rPr>
+        <w:t>می‌یابد</w:t>
+      </w:r>
+      <w:proofErr w:type="spellEnd"/>
+      <w:r>
+        <w:rPr>
+          <w:rFonts w:cs="B Lotus" w:hint="cs"/>
+          <w:rtl/>
+          <w:lang w:bidi="fa-IR"/>
+        </w:rPr>
+        <w:t xml:space="preserve"> و پایداری افزایش </w:t>
+      </w:r>
+      <w:proofErr w:type="spellStart"/>
+      <w:r>
+        <w:rPr>
+          <w:rFonts w:cs="B Lotus" w:hint="cs"/>
+          <w:rtl/>
+          <w:lang w:bidi="fa-IR"/>
+        </w:rPr>
+        <w:t>می‌یابد</w:t>
+      </w:r>
+      <w:proofErr w:type="spellEnd"/>
+      <w:r>
+        <w:rPr>
+          <w:rFonts w:cs="B Lotus" w:hint="cs"/>
+          <w:rtl/>
+          <w:lang w:bidi="fa-IR"/>
         </w:rPr>
         <w:t>.</w:t>
       </w:r>
@@ -4380,144 +4757,6 @@
         <w:rPr>
           <w:rFonts w:cs="B Lotus"/>
           <w:rtl/>
-        </w:rPr>
-      </w:pPr>
-      <w:r>
-        <w:rPr>
-          <w:rFonts w:cs="B Lotus" w:hint="cs"/>
-          <w:rtl/>
-          <w:lang w:bidi="fa-IR"/>
-        </w:rPr>
-        <w:t xml:space="preserve">کاهش بار روی سرور اصلی: </w:t>
-      </w:r>
-      <w:r>
-        <w:rPr>
-          <w:rFonts w:cs="B Lotus"/>
-          <w:rtl/>
-        </w:rPr>
-        <w:t xml:space="preserve">به‌جای اینکه همه کاربران مستقیماً به سرور اصلی درخواست بفرستند، درخواست‌ها بین ده‌ها یا صدها </w:t>
-      </w:r>
-      <w:r>
-        <w:rPr>
-          <w:rFonts w:cs="B Lotus"/>
-          <w:b/>
-          <w:bCs/>
-          <w:rtl/>
-        </w:rPr>
-        <w:t>سرور</w:t>
-      </w:r>
-      <w:r>
-        <w:rPr>
-          <w:rFonts w:cs="B Lotus"/>
-          <w:b/>
-          <w:bCs/>
-          <w:lang w:bidi="fa-IR"/>
-        </w:rPr>
-        <w:t xml:space="preserve"> CDN</w:t>
-      </w:r>
-      <w:r>
-        <w:rPr>
-          <w:rFonts w:cs="B Lotus"/>
-          <w:lang w:bidi="fa-IR"/>
-        </w:rPr>
-        <w:t xml:space="preserve"> </w:t>
-      </w:r>
-      <w:r>
-        <w:rPr>
-          <w:rFonts w:cs="B Lotus"/>
-          <w:rtl/>
-        </w:rPr>
-        <w:t>توزیع می‌شود</w:t>
-      </w:r>
-      <w:r>
-        <w:rPr>
-          <w:rFonts w:cs="B Lotus"/>
-          <w:lang w:bidi="fa-IR"/>
-        </w:rPr>
-        <w:t>.</w:t>
-      </w:r>
-      <w:r>
-        <w:rPr>
-          <w:rFonts w:cs="B Lotus" w:hint="cs"/>
-          <w:rtl/>
-          <w:lang w:bidi="fa-IR"/>
-        </w:rPr>
-        <w:t xml:space="preserve"> </w:t>
-      </w:r>
-      <w:r>
-        <w:rPr>
-          <w:rFonts w:cs="B Lotus"/>
-          <w:rtl/>
-        </w:rPr>
-        <w:t>بنابراین</w:t>
-      </w:r>
-      <w:r>
-        <w:rPr>
-          <w:rFonts w:cs="B Lotus"/>
-          <w:lang w:bidi="fa-IR"/>
-        </w:rPr>
-        <w:t>:</w:t>
-      </w:r>
-      <w:r>
-        <w:rPr>
-          <w:rFonts w:cs="B Lotus" w:hint="cs"/>
-          <w:rtl/>
-          <w:lang w:bidi="fa-IR"/>
-        </w:rPr>
-        <w:t xml:space="preserve"> </w:t>
-      </w:r>
-      <w:r>
-        <w:rPr>
-          <w:rFonts w:cs="B Lotus"/>
-          <w:rtl/>
-        </w:rPr>
-        <w:t>سرور اصلی فقط درخواست‌های ضروری و پویا را پردازش می‌کند</w:t>
-      </w:r>
-      <w:r>
-        <w:rPr>
-          <w:rFonts w:cs="B Lotus" w:hint="cs"/>
-          <w:rtl/>
-        </w:rPr>
-        <w:t xml:space="preserve">، </w:t>
-      </w:r>
-      <w:r>
-        <w:rPr>
-          <w:rFonts w:cs="B Lotus"/>
-          <w:rtl/>
-        </w:rPr>
-        <w:t>ترافیک سنگین روی آن نمی‌ریزد</w:t>
-      </w:r>
-      <w:r>
-        <w:rPr>
-          <w:rFonts w:cs="B Lotus" w:hint="cs"/>
-          <w:rtl/>
-        </w:rPr>
-        <w:t xml:space="preserve"> و </w:t>
-      </w:r>
-      <w:r>
-        <w:rPr>
-          <w:rFonts w:cs="B Lotus"/>
-          <w:rtl/>
-        </w:rPr>
-        <w:t>سایت در برابر پیک ترافیک یا حملات مقاوم‌تر می‌شود</w:t>
-      </w:r>
-      <w:r>
-        <w:rPr>
-          <w:rFonts w:cs="B Lotus" w:hint="cs"/>
-          <w:rtl/>
-        </w:rPr>
-        <w:t>.</w:t>
-      </w:r>
-    </w:p>
-    <w:p>
-      <w:pPr>
-        <w:pStyle w:val="ListParagraph"/>
-        <w:bidi/>
-        <w:jc w:val="both"/>
-        <w:rPr>
-          <w:rFonts w:cs="B Lotus"/>
-          <w:rtl/>
-          <w:lang w:bidi="fa-IR"/>
         </w:rPr>
       </w:pPr>
       <w:r>
@@ -4528,134 +4767,85 @@
           <w:sz w:val="28"/>
           <w:szCs w:val="28"/>
           <w:rtl/>
-        </w:rPr>
-        <w:t xml:space="preserve">ب) </w:t>
-      </w:r>
-      <w:r>
-        <w:rPr>
-          <w:rFonts w:cs="B Lotus" w:hint="cs"/>
-          <w:rtl/>
-        </w:rPr>
-        <w:t xml:space="preserve">برای مثال شبکه های اجتماعی مثل اینستاگرام که حاوی تصاویر، ویدیو و داده های زیاد است </w:t>
-      </w:r>
-      <w:r>
-        <w:rPr>
-          <w:rFonts w:cs="B Lotus"/>
+          <w:lang w:bidi="fa-IR"/>
+        </w:rPr>
+        <w:t xml:space="preserve">ج) </w:t>
+      </w:r>
+      <w:r>
+        <w:rPr>
+          <w:rFonts w:cs="B Lotus" w:hint="cs"/>
+          <w:rtl/>
+          <w:lang w:bidi="fa-IR"/>
+        </w:rPr>
+        <w:t xml:space="preserve">افزایش سرعت </w:t>
+      </w:r>
+      <w:proofErr w:type="spellStart"/>
+      <w:r>
+        <w:rPr>
+          <w:rFonts w:cs="B Lotus" w:hint="cs"/>
+          <w:rtl/>
+          <w:lang w:bidi="fa-IR"/>
+        </w:rPr>
+        <w:t>بارگذاری</w:t>
+      </w:r>
+      <w:proofErr w:type="spellEnd"/>
+      <w:r>
+        <w:rPr>
+          <w:rFonts w:cs="B Lotus" w:hint="cs"/>
+          <w:rtl/>
+          <w:lang w:bidi="fa-IR"/>
+        </w:rPr>
+        <w:t xml:space="preserve">: </w:t>
+      </w:r>
+      <w:r>
+        <w:rPr>
+          <w:rFonts w:asciiTheme="majorBidi" w:hAnsiTheme="majorBidi" w:cstheme="majorBidi"/>
+          <w:lang w:bidi="fa-IR"/>
         </w:rPr>
         <w:t>CDN</w:t>
       </w:r>
       <w:r>
         <w:rPr>
-          <w:rFonts w:cs="B Lotus" w:hint="cs"/>
-          <w:rtl/>
-          <w:lang w:bidi="fa-IR"/>
-        </w:rPr>
-        <w:t xml:space="preserve"> کمک زیادی </w:t>
-      </w:r>
-      <w:proofErr w:type="spellStart"/>
-      <w:r>
-        <w:rPr>
-          <w:rFonts w:cs="B Lotus" w:hint="cs"/>
-          <w:rtl/>
-          <w:lang w:bidi="fa-IR"/>
-        </w:rPr>
-        <w:t>می‌کند</w:t>
-      </w:r>
-      <w:proofErr w:type="spellEnd"/>
-      <w:r>
-        <w:rPr>
-          <w:rFonts w:cs="B Lotus" w:hint="cs"/>
-          <w:rtl/>
-          <w:lang w:bidi="fa-IR"/>
-        </w:rPr>
-        <w:t xml:space="preserve"> زیرا کاربران آن در نقاط جغرافیایی مختلف زیاد هستند و برای اینکه تجربه کاربری و سرعت بیشتری برای </w:t>
-      </w:r>
-      <w:proofErr w:type="spellStart"/>
-      <w:r>
-        <w:rPr>
-          <w:rFonts w:cs="B Lotus" w:hint="cs"/>
-          <w:rtl/>
-          <w:lang w:bidi="fa-IR"/>
-        </w:rPr>
-        <w:t>بارگذاری</w:t>
-      </w:r>
-      <w:proofErr w:type="spellEnd"/>
-      <w:r>
-        <w:rPr>
-          <w:rFonts w:cs="B Lotus" w:hint="cs"/>
-          <w:rtl/>
-          <w:lang w:bidi="fa-IR"/>
-        </w:rPr>
-        <w:t xml:space="preserve"> داده ها داشته باشند درخواست </w:t>
-      </w:r>
-      <w:proofErr w:type="spellStart"/>
-      <w:r>
-        <w:rPr>
-          <w:rFonts w:cs="B Lotus" w:hint="cs"/>
-          <w:rtl/>
-          <w:lang w:bidi="fa-IR"/>
-        </w:rPr>
-        <w:t>هایشان</w:t>
-      </w:r>
-      <w:proofErr w:type="spellEnd"/>
-      <w:r>
-        <w:rPr>
-          <w:rFonts w:cs="B Lotus" w:hint="cs"/>
-          <w:rtl/>
-          <w:lang w:bidi="fa-IR"/>
-        </w:rPr>
-        <w:t xml:space="preserve"> را به سرور های نزدیکشان </w:t>
-      </w:r>
-      <w:proofErr w:type="spellStart"/>
-      <w:r>
-        <w:rPr>
-          <w:rFonts w:cs="B Lotus" w:hint="cs"/>
-          <w:rtl/>
-          <w:lang w:bidi="fa-IR"/>
-        </w:rPr>
-        <w:t>می‌فرستند</w:t>
-      </w:r>
-      <w:proofErr w:type="spellEnd"/>
-      <w:r>
-        <w:rPr>
-          <w:rFonts w:cs="B Lotus" w:hint="cs"/>
-          <w:rtl/>
-          <w:lang w:bidi="fa-IR"/>
-        </w:rPr>
-        <w:t xml:space="preserve">. مثالی که </w:t>
-      </w:r>
-      <w:r>
-        <w:rPr>
-          <w:rFonts w:cs="B Lotus"/>
-          <w:lang w:bidi="fa-IR"/>
-        </w:rPr>
-        <w:t>CDN</w:t>
-      </w:r>
-      <w:r>
-        <w:rPr>
-          <w:rFonts w:cs="B Lotus" w:hint="cs"/>
-          <w:rtl/>
-          <w:lang w:bidi="fa-IR"/>
-        </w:rPr>
-        <w:t xml:space="preserve"> کمک کمتری </w:t>
-      </w:r>
-      <w:proofErr w:type="spellStart"/>
-      <w:r>
-        <w:rPr>
-          <w:rFonts w:cs="B Lotus" w:hint="cs"/>
-          <w:rtl/>
-          <w:lang w:bidi="fa-IR"/>
-        </w:rPr>
-        <w:t>می‌کند</w:t>
-      </w:r>
-      <w:proofErr w:type="spellEnd"/>
-      <w:r>
-        <w:rPr>
-          <w:rFonts w:cs="B Lotus" w:hint="cs"/>
-          <w:rtl/>
-          <w:lang w:bidi="fa-IR"/>
-        </w:rPr>
-        <w:t xml:space="preserve">: </w:t>
+          <w:rFonts w:cs="B Lotus"/>
+          <w:lang w:bidi="fa-IR"/>
+        </w:rPr>
+        <w:t xml:space="preserve"> </w:t>
+      </w:r>
+      <w:r>
+        <w:rPr>
+          <w:rFonts w:cs="B Lotus" w:hint="cs"/>
+          <w:rtl/>
+          <w:lang w:bidi="fa-IR"/>
+        </w:rPr>
+        <w:t xml:space="preserve"> </w:t>
+      </w:r>
+      <w:r>
+        <w:rPr>
+          <w:rFonts w:cs="B Lotus"/>
+          <w:rtl/>
+        </w:rPr>
+        <w:t>نسخه‌ی کَش‌شده‌ی محتوا را در سرورهایی که در نقاط مختلف دنیا قرار دارند نگه می‌دارد</w:t>
+      </w:r>
+      <w:r>
+        <w:rPr>
+          <w:rFonts w:cs="B Lotus"/>
+          <w:lang w:bidi="fa-IR"/>
+        </w:rPr>
+        <w:t>.</w:t>
+      </w:r>
+      <w:r>
+        <w:rPr>
+          <w:rFonts w:cs="B Lotus"/>
+          <w:lang w:bidi="fa-IR"/>
+        </w:rPr>
+        <w:br/>
+      </w:r>
+      <w:r>
+        <w:rPr>
+          <w:rFonts w:cs="B Lotus"/>
+          <w:rtl/>
+        </w:rPr>
+        <w:t xml:space="preserve">وقتی کاربر وارد سایت می‌شود، محتوا از </w:t>
       </w:r>
       <w:r>
         <w:rPr>
@@ -4664,28 +4854,146 @@
           <w:bCs/>
           <w:rtl/>
         </w:rPr>
-        <w:t xml:space="preserve">یک </w:t>
-      </w:r>
-      <w:r>
-        <w:rPr>
-          <w:rFonts w:cs="B Lotus"/>
-          <w:rtl/>
-        </w:rPr>
-        <w:t>سرویس بسیار پویا و شخصی‌سازی‌شده که محتوای آن برای هر کاربر متفاوت است</w:t>
-      </w:r>
-      <w:r>
-        <w:rPr>
-          <w:rFonts w:cs="B Lotus" w:hint="cs"/>
-          <w:rtl/>
-        </w:rPr>
-        <w:t xml:space="preserve">. </w:t>
-      </w:r>
-      <w:r>
-        <w:rPr>
-          <w:rFonts w:cs="B Lotus"/>
-          <w:rtl/>
-        </w:rPr>
-        <w:t xml:space="preserve">مثلاً </w:t>
+        <w:t>نزدیک‌ترین سرور جغرافیایی</w:t>
+      </w:r>
+      <w:r>
+        <w:rPr>
+          <w:rFonts w:cs="B Lotus"/>
+          <w:rtl/>
+        </w:rPr>
+        <w:t xml:space="preserve"> به او ارسال می‌شود، نه از سرور اصلی</w:t>
+      </w:r>
+      <w:r>
+        <w:rPr>
+          <w:rFonts w:cs="B Lotus"/>
+          <w:lang w:bidi="fa-IR"/>
+        </w:rPr>
+        <w:t>.</w:t>
+      </w:r>
+      <w:r>
+        <w:rPr>
+          <w:rFonts w:cs="B Lotus"/>
+          <w:lang w:bidi="fa-IR"/>
+        </w:rPr>
+        <w:br/>
+      </w:r>
+      <w:r>
+        <w:rPr>
+          <w:rFonts w:cs="B Lotus"/>
+          <w:rtl/>
+        </w:rPr>
+        <w:t>این باعث می‌شود</w:t>
+      </w:r>
+      <w:r>
+        <w:rPr>
+          <w:rFonts w:cs="B Lotus"/>
+          <w:lang w:bidi="fa-IR"/>
+        </w:rPr>
+        <w:t>:</w:t>
+      </w:r>
+      <w:r>
+        <w:rPr>
+          <w:rFonts w:cs="B Lotus" w:hint="cs"/>
+          <w:rtl/>
+          <w:lang w:bidi="fa-IR"/>
+        </w:rPr>
+        <w:t xml:space="preserve"> </w:t>
+      </w:r>
+      <w:r>
+        <w:rPr>
+          <w:rFonts w:cs="B Lotus"/>
+          <w:rtl/>
+        </w:rPr>
+        <w:t>فاصله‌ی فیزیکی کمتر باشد</w:t>
+      </w:r>
+      <w:r>
+        <w:rPr>
+          <w:rFonts w:cs="B Lotus" w:hint="cs"/>
+          <w:rtl/>
+        </w:rPr>
+        <w:t xml:space="preserve">، </w:t>
+      </w:r>
+      <w:r>
+        <w:rPr>
+          <w:rFonts w:cs="B Lotus"/>
+          <w:rtl/>
+        </w:rPr>
+        <w:t>زمان انتقال داده</w:t>
+      </w:r>
+      <w:r>
+        <w:rPr>
+          <w:rFonts w:cs="B Lotus"/>
+          <w:lang w:bidi="fa-IR"/>
+        </w:rPr>
+        <w:t xml:space="preserve"> (</w:t>
+      </w:r>
+      <w:r>
+        <w:rPr>
+          <w:rFonts w:asciiTheme="majorBidi" w:hAnsiTheme="majorBidi" w:cstheme="majorBidi"/>
+          <w:lang w:bidi="fa-IR"/>
+        </w:rPr>
+        <w:t>Latency</w:t>
+      </w:r>
+      <w:r>
+        <w:rPr>
+          <w:rFonts w:cs="B Lotus"/>
+          <w:lang w:bidi="fa-IR"/>
+        </w:rPr>
+        <w:t xml:space="preserve">) </w:t>
+      </w:r>
+      <w:r>
+        <w:rPr>
+          <w:rFonts w:cs="B Lotus"/>
+          <w:rtl/>
+        </w:rPr>
+        <w:t>پایین بیاید</w:t>
+      </w:r>
+      <w:r>
+        <w:rPr>
+          <w:rFonts w:cs="B Lotus" w:hint="cs"/>
+          <w:rtl/>
+        </w:rPr>
+        <w:t xml:space="preserve">، </w:t>
+      </w:r>
+      <w:r>
+        <w:rPr>
+          <w:rFonts w:cs="B Lotus"/>
+          <w:rtl/>
+        </w:rPr>
+        <w:t>محتوا سریع‌تر لود شود</w:t>
+      </w:r>
+      <w:r>
+        <w:rPr>
+          <w:rFonts w:cs="B Lotus" w:hint="cs"/>
+          <w:rtl/>
+        </w:rPr>
+        <w:t>.</w:t>
+      </w:r>
+    </w:p>
+    <w:p>
+      <w:pPr>
+        <w:pStyle w:val="ListParagraph"/>
+        <w:bidi/>
+        <w:jc w:val="both"/>
+        <w:rPr>
+          <w:rFonts w:cs="B Lotus"/>
+          <w:rtl/>
+        </w:rPr>
+      </w:pPr>
+      <w:r>
+        <w:rPr>
+          <w:rFonts w:cs="B Lotus" w:hint="cs"/>
+          <w:rtl/>
+          <w:lang w:bidi="fa-IR"/>
+        </w:rPr>
+        <w:t xml:space="preserve">کاهش بار روی سرور اصلی: </w:t>
+      </w:r>
+      <w:r>
+        <w:rPr>
+          <w:rFonts w:cs="B Lotus"/>
+          <w:rtl/>
+        </w:rPr>
+        <w:t xml:space="preserve">به‌جای اینکه همه کاربران مستقیماً به سرور اصلی درخواست بفرستند، درخواست‌ها بین ده‌ها یا صدها </w:t>
       </w:r>
       <w:r>
         <w:rPr>
@@ -4694,20 +5002,317 @@
           <w:bCs/>
           <w:rtl/>
         </w:rPr>
-        <w:t>پنل کاربری بانک</w:t>
-      </w:r>
-      <w:r>
-        <w:rPr>
-          <w:rFonts w:cs="B Lotus"/>
-          <w:rtl/>
-        </w:rPr>
-        <w:t xml:space="preserve"> یا </w:t>
+        <w:t>سرور</w:t>
       </w:r>
       <w:r>
         <w:rPr>
           <w:rFonts w:cs="B Lotus"/>
           <w:b/>
           <w:bCs/>
+          <w:lang w:bidi="fa-IR"/>
+        </w:rPr>
+        <w:t xml:space="preserve"> </w:t>
+      </w:r>
+      <w:r>
+        <w:rPr>
+          <w:rFonts w:asciiTheme="majorBidi" w:hAnsiTheme="majorBidi" w:cstheme="majorBidi"/>
+          <w:lang w:bidi="fa-IR"/>
+        </w:rPr>
+        <w:t>CDN</w:t>
+      </w:r>
+      <w:r>
+        <w:rPr>
+          <w:rFonts w:cs="B Lotus"/>
+          <w:lang w:bidi="fa-IR"/>
+        </w:rPr>
+        <w:t xml:space="preserve"> </w:t>
+      </w:r>
+      <w:r>
+        <w:rPr>
+          <w:rFonts w:cs="B Lotus"/>
+          <w:rtl/>
+        </w:rPr>
+        <w:t>توزیع می‌شود</w:t>
+      </w:r>
+      <w:r>
+        <w:rPr>
+          <w:rFonts w:cs="B Lotus"/>
+          <w:lang w:bidi="fa-IR"/>
+        </w:rPr>
+        <w:t>.</w:t>
+      </w:r>
+      <w:r>
+        <w:rPr>
+          <w:rFonts w:cs="B Lotus" w:hint="cs"/>
+          <w:rtl/>
+          <w:lang w:bidi="fa-IR"/>
+        </w:rPr>
+        <w:t xml:space="preserve"> </w:t>
+      </w:r>
+      <w:r>
+        <w:rPr>
+          <w:rFonts w:cs="B Lotus"/>
+          <w:rtl/>
+        </w:rPr>
+        <w:t>بنابراین</w:t>
+      </w:r>
+      <w:r>
+        <w:rPr>
+          <w:rFonts w:cs="B Lotus"/>
+          <w:lang w:bidi="fa-IR"/>
+        </w:rPr>
+        <w:t>:</w:t>
+      </w:r>
+      <w:r>
+        <w:rPr>
+          <w:rFonts w:cs="B Lotus" w:hint="cs"/>
+          <w:rtl/>
+          <w:lang w:bidi="fa-IR"/>
+        </w:rPr>
+        <w:t xml:space="preserve"> </w:t>
+      </w:r>
+      <w:r>
+        <w:rPr>
+          <w:rFonts w:cs="B Lotus"/>
+          <w:rtl/>
+        </w:rPr>
+        <w:t>سرور اصلی فقط درخواست‌های ضروری و پویا را پردازش می‌کند</w:t>
+      </w:r>
+      <w:r>
+        <w:rPr>
+          <w:rFonts w:cs="B Lotus" w:hint="cs"/>
+          <w:rtl/>
+        </w:rPr>
+        <w:t xml:space="preserve">، </w:t>
+      </w:r>
+      <w:r>
+        <w:rPr>
+          <w:rFonts w:cs="B Lotus"/>
+          <w:rtl/>
+        </w:rPr>
+        <w:t>ترافیک سنگین روی آن نمی‌ریزد</w:t>
+      </w:r>
+      <w:r>
+        <w:rPr>
+          <w:rFonts w:cs="B Lotus" w:hint="cs"/>
+          <w:rtl/>
+        </w:rPr>
+        <w:t xml:space="preserve"> و </w:t>
+      </w:r>
+      <w:r>
+        <w:rPr>
+          <w:rFonts w:cs="B Lotus"/>
+          <w:rtl/>
+        </w:rPr>
+        <w:t>سایت در برابر پیک ترافیک یا حملات مقاوم‌تر می‌شود</w:t>
+      </w:r>
+      <w:r>
+        <w:rPr>
+          <w:rFonts w:cs="B Lotus" w:hint="cs"/>
+          <w:rtl/>
+        </w:rPr>
+        <w:t>.</w:t>
+      </w:r>
+    </w:p>
+    <w:p>
+      <w:pPr>
+        <w:pStyle w:val="ListParagraph"/>
+        <w:bidi/>
+        <w:jc w:val="both"/>
+        <w:rPr>
+          <w:rFonts w:cs="B Lotus"/>
+          <w:rtl/>
+          <w:lang w:bidi="fa-IR"/>
+        </w:rPr>
+      </w:pPr>
+      <w:r>
+        <w:rPr>
+          <w:rFonts w:cs="B Lotus" w:hint="cs"/>
+          <w:b/>
+          <w:bCs/>
+          <w:sz w:val="28"/>
+          <w:szCs w:val="28"/>
+          <w:rtl/>
+        </w:rPr>
+        <w:t xml:space="preserve">ب) </w:t>
+      </w:r>
+      <w:r>
+        <w:rPr>
+          <w:rFonts w:cs="B Lotus" w:hint="cs"/>
+          <w:rtl/>
+        </w:rPr>
+        <w:t xml:space="preserve">برای مثال شبکه های اجتماعی مثل اینستاگرام که حاوی تصاویر، ویدیو و داده های زیاد است </w:t>
+      </w:r>
+      <w:r>
+        <w:rPr>
+          <w:rFonts w:asciiTheme="majorBidi" w:hAnsiTheme="majorBidi" w:cstheme="majorBidi"/>
+        </w:rPr>
+        <w:t>CDN</w:t>
+      </w:r>
+      <w:r>
+        <w:rPr>
+          <w:rFonts w:cs="B Lotus" w:hint="cs"/>
+          <w:rtl/>
+          <w:lang w:bidi="fa-IR"/>
+        </w:rPr>
+        <w:t xml:space="preserve"> کمک زیادی </w:t>
+      </w:r>
+      <w:proofErr w:type="spellStart"/>
+      <w:r>
+        <w:rPr>
+          <w:rFonts w:cs="B Lotus" w:hint="cs"/>
+          <w:rtl/>
+          <w:lang w:bidi="fa-IR"/>
+        </w:rPr>
+        <w:t>می‌کند</w:t>
+      </w:r>
+      <w:proofErr w:type="spellEnd"/>
+      <w:r>
+        <w:rPr>
+          <w:rFonts w:cs="B Lotus" w:hint="cs"/>
+          <w:rtl/>
+          <w:lang w:bidi="fa-IR"/>
+        </w:rPr>
+        <w:t xml:space="preserve"> زیرا کاربران آن در نقاط جغرافیایی مختلف زیاد هستند و برای اینکه تجربه کاربری و سرعت بیشتری برای </w:t>
+      </w:r>
+      <w:proofErr w:type="spellStart"/>
+      <w:r>
+        <w:rPr>
+          <w:rFonts w:cs="B Lotus" w:hint="cs"/>
+          <w:rtl/>
+          <w:lang w:bidi="fa-IR"/>
+        </w:rPr>
+        <w:t>بارگذاری</w:t>
+      </w:r>
+      <w:proofErr w:type="spellEnd"/>
+      <w:r>
+        <w:rPr>
+          <w:rFonts w:cs="B Lotus" w:hint="cs"/>
+          <w:rtl/>
+          <w:lang w:bidi="fa-IR"/>
+        </w:rPr>
+        <w:t xml:space="preserve"> داده ها داشته باشند درخواست </w:t>
+      </w:r>
+      <w:proofErr w:type="spellStart"/>
+      <w:r>
+        <w:rPr>
+          <w:rFonts w:cs="B Lotus" w:hint="cs"/>
+          <w:rtl/>
+          <w:lang w:bidi="fa-IR"/>
+        </w:rPr>
+        <w:t>هایشان</w:t>
+      </w:r>
+      <w:proofErr w:type="spellEnd"/>
+      <w:r>
+        <w:rPr>
+          <w:rFonts w:cs="B Lotus" w:hint="cs"/>
+          <w:rtl/>
+          <w:lang w:bidi="fa-IR"/>
+        </w:rPr>
+        <w:t xml:space="preserve"> را به سرور های نزدیکشان </w:t>
+      </w:r>
+      <w:proofErr w:type="spellStart"/>
+      <w:r>
+        <w:rPr>
+          <w:rFonts w:cs="B Lotus" w:hint="cs"/>
+          <w:rtl/>
+          <w:lang w:bidi="fa-IR"/>
+        </w:rPr>
+        <w:t>می‌فرستند</w:t>
+      </w:r>
+      <w:proofErr w:type="spellEnd"/>
+      <w:r>
+        <w:rPr>
+          <w:rFonts w:cs="B Lotus" w:hint="cs"/>
+          <w:rtl/>
+          <w:lang w:bidi="fa-IR"/>
+        </w:rPr>
+        <w:t xml:space="preserve">. مثالی که </w:t>
+      </w:r>
+      <w:r>
+        <w:rPr>
+          <w:rFonts w:asciiTheme="majorBidi" w:hAnsiTheme="majorBidi" w:cstheme="majorBidi"/>
+          <w:lang w:bidi="fa-IR"/>
+        </w:rPr>
+        <w:t>CDN</w:t>
+      </w:r>
+      <w:r>
+        <w:rPr>
+          <w:rFonts w:cs="B Lotus" w:hint="cs"/>
+          <w:rtl/>
+          <w:lang w:bidi="fa-IR"/>
+        </w:rPr>
+        <w:t xml:space="preserve"> کمک کمتری </w:t>
+      </w:r>
+      <w:proofErr w:type="spellStart"/>
+      <w:r>
+        <w:rPr>
+          <w:rFonts w:cs="B Lotus" w:hint="cs"/>
+          <w:rtl/>
+          <w:lang w:bidi="fa-IR"/>
+        </w:rPr>
+        <w:t>می‌کند</w:t>
+      </w:r>
+      <w:proofErr w:type="spellEnd"/>
+      <w:r>
+        <w:rPr>
+          <w:rFonts w:cs="B Lotus" w:hint="cs"/>
+          <w:rtl/>
+          <w:lang w:bidi="fa-IR"/>
+        </w:rPr>
+        <w:t xml:space="preserve">: </w:t>
+      </w:r>
+      <w:r>
+        <w:rPr>
+          <w:rFonts w:cs="B Lotus"/>
+          <w:b/>
+          <w:bCs/>
+          <w:rtl/>
+        </w:rPr>
+        <w:t xml:space="preserve">یک </w:t>
+      </w:r>
+      <w:r>
+        <w:rPr>
+          <w:rFonts w:cs="B Lotus"/>
+          <w:rtl/>
+        </w:rPr>
+        <w:t>سرویس بسیار پویا و شخصی‌سازی‌شده که محتوای آن برای هر کاربر متفاوت است</w:t>
+      </w:r>
+      <w:r>
+        <w:rPr>
+          <w:rFonts w:cs="B Lotus" w:hint="cs"/>
+          <w:rtl/>
+        </w:rPr>
+        <w:t xml:space="preserve">. </w:t>
+      </w:r>
+      <w:r>
+        <w:rPr>
+          <w:rFonts w:cs="B Lotus"/>
+          <w:rtl/>
+        </w:rPr>
+        <w:t xml:space="preserve">مثلاً </w:t>
+      </w:r>
+      <w:r>
+        <w:rPr>
+          <w:rFonts w:cs="B Lotus"/>
+          <w:b/>
+          <w:bCs/>
+          <w:rtl/>
+        </w:rPr>
+        <w:t>پنل کاربری بانک</w:t>
+      </w:r>
+      <w:r>
+        <w:rPr>
+          <w:rFonts w:cs="B Lotus"/>
+          <w:rtl/>
+        </w:rPr>
+        <w:t xml:space="preserve"> یا </w:t>
+      </w:r>
+      <w:r>
+        <w:rPr>
+          <w:rFonts w:cs="B Lotus"/>
+          <w:b/>
+          <w:bCs/>
           <w:rtl/>
         </w:rPr>
         <w:t>داشبورد مدیریتی</w:t>
@@ -4801,7 +5406,7 @@
       </w:r>
       <w:r>
         <w:rPr>
-          <w:rFonts w:cs="B Lotus"/>
+          <w:rFonts w:asciiTheme="majorBidi" w:hAnsiTheme="majorBidi" w:cstheme="majorBidi"/>
           <w:lang w:bidi="fa-IR"/>
         </w:rPr>
         <w:t>edge</w:t>
@@ -4844,7 +5449,19 @@
           <w:lang w:bidi="fa-IR"/>
         </w:rPr>
         <w:lastRenderedPageBreak/>
-        <w:t>سوال 7</w:t>
+        <w:t xml:space="preserve">سوال </w:t>
+      </w:r>
+      <w:r>
+        <w:rPr>
+          <w:rFonts w:asciiTheme="majorBidi" w:hAnsiTheme="majorBidi" w:cstheme="majorBidi"/>
+          <w:b/>
+          <w:bCs/>
+          <w:sz w:val="28"/>
+          <w:szCs w:val="28"/>
+          <w:rtl/>
+          <w:lang w:bidi="fa-IR"/>
+        </w:rPr>
+        <w:t>7</w:t>
       </w:r>
     </w:p>
     <w:p>
@@ -4853,8 +5470,7 @@
         <w:bidi/>
         <w:jc w:val="both"/>
         <w:rPr>
-          <w:rFonts w:cs="B Lotus" w:hint="cs"/>
-          <w:rtl/>
+          <w:rFonts w:cs="B Lotus"/>
           <w:lang w:bidi="fa-IR"/>
         </w:rPr>
       </w:pPr>
@@ -4868,7 +5484,7 @@
       </w:r>
       <w:r>
         <w:rPr>
-          <w:rFonts w:cs="B Lotus"/>
+          <w:rFonts w:asciiTheme="majorBidi" w:hAnsiTheme="majorBidi" w:cstheme="majorBidi"/>
           <w:lang w:bidi="fa-IR"/>
         </w:rPr>
         <w:t>SMTP</w:t>
@@ -4883,10 +5499,24 @@
       </w:r>
       <w:r>
         <w:rPr>
-          <w:rFonts w:cs="B Lotus"/>
-          <w:lang w:bidi="fa-IR"/>
-        </w:rPr>
-        <w:t>TCP handshake</w:t>
+          <w:rFonts w:asciiTheme="majorBidi" w:hAnsiTheme="majorBidi" w:cstheme="majorBidi"/>
+          <w:lang w:bidi="fa-IR"/>
+        </w:rPr>
+        <w:t>TCP</w:t>
+      </w:r>
+      <w:r>
+        <w:rPr>
+          <w:rFonts w:cs="B Lotus"/>
+          <w:lang w:bidi="fa-IR"/>
+        </w:rPr>
+        <w:t xml:space="preserve"> </w:t>
+      </w:r>
+      <w:r>
+        <w:rPr>
+          <w:rFonts w:asciiTheme="majorBidi" w:hAnsiTheme="majorBidi" w:cstheme="majorBidi"/>
+          <w:lang w:bidi="fa-IR"/>
+        </w:rPr>
+        <w:t>handshake</w:t>
       </w:r>
       <w:r>
         <w:rPr>
@@ -4898,7 +5528,7 @@
       </w:r>
       <w:r>
         <w:rPr>
-          <w:rFonts w:cs="B Lotus"/>
+          <w:rFonts w:asciiTheme="majorBidi" w:hAnsiTheme="majorBidi" w:cstheme="majorBidi"/>
           <w:lang w:bidi="fa-IR"/>
         </w:rPr>
         <w:t>1RTT</w:t>
@@ -4927,18 +5557,31 @@
           <w:rtl/>
           <w:lang w:bidi="fa-IR"/>
         </w:rPr>
-        <w:t xml:space="preserve">. در اینصورت داریم: زمان </w:t>
-      </w:r>
-      <w:proofErr w:type="spellStart"/>
-      <w:r>
-        <w:rPr>
-          <w:rFonts w:cs="B Lotus" w:hint="cs"/>
-          <w:rtl/>
-          <w:lang w:bidi="fa-IR"/>
-        </w:rPr>
-        <w:t>ازسال</w:t>
-      </w:r>
-      <w:proofErr w:type="spellEnd"/>
+        <w:t>. در اینصورت داریم: زمان ا</w:t>
+      </w:r>
+      <w:r>
+        <w:rPr>
+          <w:rFonts w:cs="B Lotus" w:hint="cs"/>
+          <w:rtl/>
+          <w:lang w:bidi="fa-IR"/>
+        </w:rPr>
+        <w:t>ر</w:t>
+      </w:r>
+      <w:r>
+        <w:rPr>
+          <w:rFonts w:cs="B Lotus" w:hint="cs"/>
+          <w:rtl/>
+          <w:lang w:bidi="fa-IR"/>
+        </w:rPr>
+        <w:t xml:space="preserve">سال </w:t>
+      </w:r>
+      <w:r>
+        <w:rPr>
+          <w:rFonts w:asciiTheme="majorBidi" w:hAnsiTheme="majorBidi" w:cstheme="majorBidi"/>
+          <w:lang w:bidi="fa-IR"/>
+        </w:rPr>
+        <w:t>Salam</w:t>
+      </w:r>
       <w:r>
         <w:rPr>
           <w:rFonts w:cs="B Lotus" w:hint="cs"/>
@@ -4949,22 +5592,67 @@
       </w:r>
       <w:r>
         <w:rPr>
-          <w:rFonts w:cs="B Lotus"/>
-          <w:lang w:bidi="fa-IR"/>
-        </w:rPr>
-        <w:t>Salam</w:t>
-      </w:r>
-      <w:r>
-        <w:rPr>
-          <w:rFonts w:cs="B Lotus" w:hint="cs"/>
-          <w:rtl/>
+          <w:rFonts w:asciiTheme="majorBidi" w:hAnsiTheme="majorBidi" w:cstheme="majorBidi"/>
+          <w:lang w:bidi="fa-IR"/>
+        </w:rPr>
+        <w:t>1RTT</w:t>
+      </w:r>
+      <w:r>
+        <w:rPr>
+          <w:rFonts w:cs="B Lotus" w:hint="cs"/>
+          <w:rtl/>
+          <w:lang w:bidi="fa-IR"/>
+        </w:rPr>
+        <w:t xml:space="preserve"> است </w:t>
+      </w:r>
+      <w:r>
+        <w:rPr>
+          <w:rFonts w:ascii="Arial" w:hAnsi="Arial" w:cs="Arial" w:hint="cs"/>
+          <w:rtl/>
+          <w:lang w:bidi="fa-IR"/>
+        </w:rPr>
+        <w:t>–</w:t>
+      </w:r>
+      <w:r>
+        <w:rPr>
+          <w:rFonts w:cs="B Lotus" w:hint="cs"/>
+          <w:rtl/>
+          <w:lang w:bidi="fa-IR"/>
+        </w:rPr>
+        <w:t xml:space="preserve"> زمان </w:t>
+      </w:r>
+      <w:r>
+        <w:rPr>
+          <w:rFonts w:asciiTheme="majorBidi" w:hAnsiTheme="majorBidi" w:cstheme="majorBidi"/>
+          <w:lang w:bidi="fa-IR"/>
+        </w:rPr>
+        <w:t>mail</w:t>
+      </w:r>
+      <w:r>
+        <w:rPr>
+          <w:rFonts w:asciiTheme="minorBidi" w:hAnsiTheme="minorBidi"/>
           <w:lang w:bidi="fa-IR"/>
         </w:rPr>
         <w:t xml:space="preserve"> </w:t>
       </w:r>
       <w:r>
         <w:rPr>
-          <w:rFonts w:cs="B Lotus"/>
+          <w:rFonts w:asciiTheme="majorBidi" w:hAnsiTheme="majorBidi" w:cstheme="majorBidi"/>
+          <w:lang w:bidi="fa-IR"/>
+        </w:rPr>
+        <w:t>from</w:t>
+      </w:r>
+      <w:r>
+        <w:rPr>
+          <w:rFonts w:cs="B Lotus" w:hint="cs"/>
+          <w:rtl/>
+          <w:lang w:bidi="fa-IR"/>
+        </w:rPr>
+        <w:t xml:space="preserve"> </w:t>
+      </w:r>
+      <w:r>
+        <w:rPr>
+          <w:rFonts w:asciiTheme="majorBidi" w:hAnsiTheme="majorBidi" w:cstheme="majorBidi"/>
           <w:lang w:bidi="fa-IR"/>
         </w:rPr>
         <w:t>1RTT</w:t>
@@ -4995,14 +5683,14 @@
       </w:r>
       <w:r>
         <w:rPr>
-          <w:rFonts w:cs="B Lotus"/>
-          <w:lang w:bidi="fa-IR"/>
-        </w:rPr>
-        <w:t>mail from</w:t>
-      </w:r>
-      <w:r>
-        <w:rPr>
-          <w:rFonts w:cs="B Lotus" w:hint="cs"/>
+          <w:rFonts w:asciiTheme="majorBidi" w:hAnsiTheme="majorBidi" w:cstheme="majorBidi"/>
+          <w:lang w:bidi="fa-IR"/>
+        </w:rPr>
+        <w:t>RCPT to</w:t>
+      </w:r>
+      <w:r>
+        <w:rPr>
+          <w:rFonts w:asciiTheme="majorBidi" w:hAnsiTheme="majorBidi" w:cstheme="majorBidi"/>
           <w:rtl/>
           <w:lang w:bidi="fa-IR"/>
         </w:rPr>
@@ -5010,7 +5698,7 @@
       </w:r>
       <w:r>
         <w:rPr>
-          <w:rFonts w:cs="B Lotus"/>
+          <w:rFonts w:asciiTheme="majorBidi" w:hAnsiTheme="majorBidi" w:cstheme="majorBidi"/>
           <w:lang w:bidi="fa-IR"/>
         </w:rPr>
         <w:t>1RTT</w:t>
@@ -5041,22 +5729,22 @@
       </w:r>
       <w:r>
         <w:rPr>
-          <w:rFonts w:cs="B Lotus"/>
-          <w:lang w:bidi="fa-IR"/>
-        </w:rPr>
-        <w:t>RCPT to</w:t>
-      </w:r>
-      <w:r>
-        <w:rPr>
-          <w:rFonts w:cs="B Lotus" w:hint="cs"/>
-          <w:rtl/>
-          <w:lang w:bidi="fa-IR"/>
-        </w:rPr>
-        <w:t xml:space="preserve"> </w:t>
-      </w:r>
-      <w:r>
-        <w:rPr>
-          <w:rFonts w:cs="B Lotus"/>
+          <w:rFonts w:asciiTheme="majorBidi" w:hAnsiTheme="majorBidi" w:cstheme="majorBidi"/>
+          <w:lang w:bidi="fa-IR"/>
+        </w:rPr>
+        <w:t>DATA</w:t>
+      </w:r>
+      <w:r>
+        <w:rPr>
+          <w:rFonts w:cs="B Lotus" w:hint="cs"/>
+          <w:rtl/>
+          <w:lang w:bidi="fa-IR"/>
+        </w:rPr>
+        <w:t xml:space="preserve"> نیز </w:t>
+      </w:r>
+      <w:r>
+        <w:rPr>
+          <w:rFonts w:asciiTheme="majorBidi" w:hAnsiTheme="majorBidi" w:cstheme="majorBidi"/>
           <w:lang w:bidi="fa-IR"/>
         </w:rPr>
         <w:t>1RTT</w:t>
@@ -5067,57 +5755,11 @@
           <w:rtl/>
           <w:lang w:bidi="fa-IR"/>
         </w:rPr>
-        <w:t xml:space="preserve"> است </w:t>
-      </w:r>
-      <w:r>
-        <w:rPr>
-          <w:rFonts w:ascii="Arial" w:hAnsi="Arial" w:cs="Arial" w:hint="cs"/>
-          <w:rtl/>
-          <w:lang w:bidi="fa-IR"/>
-        </w:rPr>
-        <w:t>–</w:t>
-      </w:r>
-      <w:r>
-        <w:rPr>
-          <w:rFonts w:cs="B Lotus" w:hint="cs"/>
-          <w:rtl/>
-          <w:lang w:bidi="fa-IR"/>
-        </w:rPr>
-        <w:t xml:space="preserve"> زمان </w:t>
-      </w:r>
-      <w:r>
-        <w:rPr>
-          <w:rFonts w:cs="B Lotus"/>
-          <w:lang w:bidi="fa-IR"/>
-        </w:rPr>
-        <w:t>DATA</w:t>
-      </w:r>
-      <w:r>
-        <w:rPr>
-          <w:rFonts w:cs="B Lotus" w:hint="cs"/>
-          <w:rtl/>
-          <w:lang w:bidi="fa-IR"/>
-        </w:rPr>
-        <w:t xml:space="preserve"> نیز </w:t>
-      </w:r>
-      <w:r>
-        <w:rPr>
-          <w:rFonts w:cs="B Lotus"/>
-          <w:lang w:bidi="fa-IR"/>
-        </w:rPr>
-        <w:t>1RTT</w:t>
-      </w:r>
-      <w:r>
-        <w:rPr>
-          <w:rFonts w:cs="B Lotus" w:hint="cs"/>
-          <w:rtl/>
-          <w:lang w:bidi="fa-IR"/>
-        </w:rPr>
         <w:t xml:space="preserve"> است. پس </w:t>
       </w:r>
       <w:r>
         <w:rPr>
-          <w:rFonts w:cs="B Lotus"/>
+          <w:rFonts w:asciiTheme="majorBidi" w:hAnsiTheme="majorBidi" w:cstheme="majorBidi"/>
           <w:lang w:bidi="fa-IR"/>
         </w:rPr>
         <w:t>4RTT</w:t>
@@ -5132,7 +5774,7 @@
       </w:r>
       <w:r>
         <w:rPr>
-          <w:rFonts w:cs="B Lotus"/>
+          <w:rFonts w:asciiTheme="majorBidi" w:hAnsiTheme="majorBidi" w:cstheme="majorBidi"/>
           <w:lang w:bidi="fa-IR"/>
         </w:rPr>
         <w:t>80ms</w:t>
@@ -5152,7 +5794,214 @@
         <w:bidi/>
         <w:jc w:val="both"/>
         <w:rPr>
-          <w:rFonts w:cs="B Lotus" w:hint="cs"/>
+          <w:rFonts w:cs="B Lotus"/>
+          <w:lang w:bidi="fa-IR"/>
+        </w:rPr>
+      </w:pPr>
+    </w:p>
+    <w:p>
+      <w:pPr>
+        <w:pStyle w:val="ListParagraph"/>
+        <w:numPr>
+          <w:ilvl w:val="0"/>
+          <w:numId w:val="1"/>
+        </w:numPr>
+        <w:bidi/>
+        <w:jc w:val="both"/>
+        <w:rPr>
+          <w:rFonts w:cs="B Lotus"/>
+          <w:sz w:val="28"/>
+          <w:szCs w:val="28"/>
+          <w:lang w:bidi="fa-IR"/>
+        </w:rPr>
+      </w:pPr>
+      <w:hyperlink r:id="rId5" w:history="1">
+        <w:r>
+          <w:rPr>
+            <w:rStyle w:val="Hyperlink"/>
+            <w:rFonts w:cs="B Lotus" w:hint="eastAsia"/>
+            <w:sz w:val="28"/>
+            <w:szCs w:val="28"/>
+            <w:rtl/>
+            <w:lang w:bidi="fa-IR"/>
+          </w:rPr>
+          <w:t>ماش</w:t>
+        </w:r>
+        <w:r>
+          <w:rPr>
+            <w:rStyle w:val="Hyperlink"/>
+            <w:rFonts w:cs="B Lotus" w:hint="cs"/>
+            <w:sz w:val="28"/>
+            <w:szCs w:val="28"/>
+            <w:rtl/>
+            <w:lang w:bidi="fa-IR"/>
+          </w:rPr>
+          <w:t>ی</w:t>
+        </w:r>
+        <w:r>
+          <w:rPr>
+            <w:rStyle w:val="Hyperlink"/>
+            <w:rFonts w:cs="B Lotus" w:hint="eastAsia"/>
+            <w:sz w:val="28"/>
+            <w:szCs w:val="28"/>
+            <w:rtl/>
+            <w:lang w:bidi="fa-IR"/>
+          </w:rPr>
+          <w:t>ن</w:t>
+        </w:r>
+        <w:r>
+          <w:rPr>
+            <w:rStyle w:val="Hyperlink"/>
+            <w:rFonts w:cs="B Lotus"/>
+            <w:sz w:val="28"/>
+            <w:szCs w:val="28"/>
+            <w:rtl/>
+            <w:lang w:bidi="fa-IR"/>
+          </w:rPr>
+          <w:t xml:space="preserve"> حساب آنلا</w:t>
+        </w:r>
+        <w:r>
+          <w:rPr>
+            <w:rStyle w:val="Hyperlink"/>
+            <w:rFonts w:cs="B Lotus" w:hint="cs"/>
+            <w:sz w:val="28"/>
+            <w:szCs w:val="28"/>
+            <w:rtl/>
+            <w:lang w:bidi="fa-IR"/>
+          </w:rPr>
+          <w:t>ی</w:t>
+        </w:r>
+        <w:r>
+          <w:rPr>
+            <w:rStyle w:val="Hyperlink"/>
+            <w:rFonts w:cs="B Lotus" w:hint="eastAsia"/>
+            <w:sz w:val="28"/>
+            <w:szCs w:val="28"/>
+            <w:rtl/>
+            <w:lang w:bidi="fa-IR"/>
+          </w:rPr>
+          <w:t>ن</w:t>
+        </w:r>
+      </w:hyperlink>
+    </w:p>
+    <w:p>
+      <w:pPr>
+        <w:pStyle w:val="ListParagraph"/>
+        <w:bidi/>
+        <w:jc w:val="both"/>
+        <w:rPr>
+          <w:rFonts w:cs="B Lotus"/>
+          <w:sz w:val="28"/>
+          <w:szCs w:val="28"/>
+          <w:rtl/>
+          <w:lang w:bidi="fa-IR"/>
+        </w:rPr>
+      </w:pPr>
+    </w:p>
+    <w:p>
+      <w:pPr>
+        <w:pStyle w:val="ListParagraph"/>
+        <w:numPr>
+          <w:ilvl w:val="0"/>
+          <w:numId w:val="1"/>
+        </w:numPr>
+        <w:bidi/>
+        <w:jc w:val="both"/>
+        <w:rPr>
+          <w:rFonts w:cs="B Lotus" w:hint="cs"/>
+          <w:sz w:val="28"/>
+          <w:szCs w:val="28"/>
+          <w:rtl/>
+          <w:lang w:bidi="fa-IR"/>
+        </w:rPr>
+      </w:pPr>
+      <w:hyperlink r:id="rId6" w:history="1">
+        <w:r>
+          <w:rPr>
+            <w:rStyle w:val="Hyperlink"/>
+            <w:rFonts w:cs="B Lotus" w:hint="eastAsia"/>
+            <w:sz w:val="28"/>
+            <w:szCs w:val="28"/>
+            <w:rtl/>
+            <w:lang w:bidi="fa-IR"/>
+          </w:rPr>
+          <w:t>سنگ</w:t>
+        </w:r>
+        <w:r>
+          <w:rPr>
+            <w:rStyle w:val="Hyperlink"/>
+            <w:rFonts w:cs="B Lotus"/>
+            <w:sz w:val="28"/>
+            <w:szCs w:val="28"/>
+            <w:rtl/>
+            <w:lang w:bidi="fa-IR"/>
+          </w:rPr>
+          <w:t xml:space="preserve"> کاغ</w:t>
+        </w:r>
+        <w:r>
+          <w:rPr>
+            <w:rStyle w:val="Hyperlink"/>
+            <w:rFonts w:cs="B Lotus"/>
+            <w:sz w:val="28"/>
+            <w:szCs w:val="28"/>
+            <w:rtl/>
+            <w:lang w:bidi="fa-IR"/>
+          </w:rPr>
+          <w:t>ذ</w:t>
+        </w:r>
+        <w:r>
+          <w:rPr>
+            <w:rStyle w:val="Hyperlink"/>
+            <w:rFonts w:cs="B Lotus"/>
+            <w:sz w:val="28"/>
+            <w:szCs w:val="28"/>
+            <w:rtl/>
+            <w:lang w:bidi="fa-IR"/>
+          </w:rPr>
+          <w:t xml:space="preserve"> ق</w:t>
+        </w:r>
+        <w:r>
+          <w:rPr>
+            <w:rStyle w:val="Hyperlink"/>
+            <w:rFonts w:cs="B Lotus" w:hint="cs"/>
+            <w:sz w:val="28"/>
+            <w:szCs w:val="28"/>
+            <w:rtl/>
+            <w:lang w:bidi="fa-IR"/>
+          </w:rPr>
+          <w:t>ی</w:t>
+        </w:r>
+        <w:r>
+          <w:rPr>
+            <w:rStyle w:val="Hyperlink"/>
+            <w:rFonts w:cs="B Lotus" w:hint="eastAsia"/>
+            <w:sz w:val="28"/>
+            <w:szCs w:val="28"/>
+            <w:rtl/>
+            <w:lang w:bidi="fa-IR"/>
+          </w:rPr>
+          <w:t>چ</w:t>
+        </w:r>
+        <w:r>
+          <w:rPr>
+            <w:rStyle w:val="Hyperlink"/>
+            <w:rFonts w:cs="B Lotus" w:hint="cs"/>
+            <w:sz w:val="28"/>
+            <w:szCs w:val="28"/>
+            <w:rtl/>
+            <w:lang w:bidi="fa-IR"/>
+          </w:rPr>
+          <w:t>ی</w:t>
+        </w:r>
+      </w:hyperlink>
+    </w:p>
+    <w:p>
+      <w:pPr>
+        <w:pStyle w:val="ListParagraph"/>
+        <w:bidi/>
+        <w:jc w:val="both"/>
+        <w:rPr>
+          <w:rFonts w:cs="B Lotus"/>
           <w:rtl/>
           <w:lang w:bidi="fa-IR"/>
         </w:rPr>
@@ -5439,7 +6288,7 @@
   <w:abstractNum w:abstractNumId="2" w15:restartNumberingAfterBreak="0">
     <w:nsid w:val="79910CA6"/>
     <w:multiLevelType w:val="hybridMultilevel"/>
-    <w:tmpl w:val="923C7ABE"/>
+    <w:tmpl w:val="7C4AB338"/>
     <w:lvl w:ilvl="0" w:tplc="04090001">
       <w:start w:val="1"/>
       <w:numFmt w:val="bullet"/>
@@ -6316,6 +7165,7 @@
   <w:style w:type="character" w:default="1" w:styleId="DefaultParagraphFont">
     <w:name w:val="Default Paragraph Font"/>
     <w:uiPriority w:val="1"/>
+    <w:semiHidden/>
     <w:unhideWhenUsed/>
   </w:style>
   <w:style w:type="table" w:default="1" w:styleId="TableNormal">
@@ -6650,6 +7500,41 @@
       <w:rFonts w:ascii="Times New Roman" w:hAnsi="Times New Roman" w:cs="Times New Roman"/>
     </w:rPr>
   </w:style>
+  <w:style w:type="character" w:styleId="Hyperlink">
+    <w:name w:val="Hyperlink"/>
+    <w:basedOn w:val="DefaultParagraphFont"/>
+    <w:uiPriority w:val="99"/>
+    <w:unhideWhenUsed/>
+    <w:rsid w:val="00E74BB3"/>
+    <w:rPr>
+      <w:color w:val="0563C1" w:themeColor="hyperlink"/>
+      <w:u w:val="single"/>
+    </w:rPr>
+  </w:style>
+  <w:style w:type="character" w:styleId="UnresolvedMention">
+    <w:name w:val="Unresolved Mention"/>
+    <w:basedOn w:val="DefaultParagraphFont"/>
+    <w:uiPriority w:val="99"/>
+    <w:semiHidden/>
+    <w:unhideWhenUsed/>
+    <w:rsid w:val="00E74BB3"/>
+    <w:rPr>
+      <w:color w:val="605E5C"/>
+      <w:shd w:val="clear" w:color="auto" w:fill="E1DFDD"/>
+    </w:rPr>
+  </w:style>
+  <w:style w:type="character" w:styleId="FollowedHyperlink">
+    <w:name w:val="FollowedHyperlink"/>
+    <w:basedOn w:val="DefaultParagraphFont"/>
+    <w:uiPriority w:val="99"/>
+    <w:semiHidden/>
+    <w:unhideWhenUsed/>
+    <w:rsid w:val="00E74BB3"/>
+    <w:rPr>
+      <w:color w:val="954F72" w:themeColor="followedHyperlink"/>
+      <w:u w:val="single"/>
+    </w:rPr>
+  </w:style>
 </w:styles>
 </file>
 

</xml_diff>